<commit_message>
way to calculate report rendering time
</commit_message>
<xml_diff>
--- a/samples/AppInsights/News/2023-05-01-Whats new in Dynamics 365 Business Central telemetry - May 2023.docx
+++ b/samples/AppInsights/News/2023-05-01-Whats new in Dynamics 365 Business Central telemetry - May 2023.docx
@@ -1423,13 +1423,13 @@
         <w:rPr>
           <w:lang w:val="en-GB" w:eastAsia="en-DK"/>
         </w:rPr>
-        <w:t>Partners feedback</w:t>
-      </w:r>
-      <w:r>
-        <w:rPr>
-          <w:lang w:val="en-GB" w:eastAsia="en-DK"/>
-        </w:rPr>
-        <w:t xml:space="preserve"> gave us feedback that </w:t>
+        <w:t xml:space="preserve">Partners </w:t>
+      </w:r>
+      <w:r>
+        <w:rPr>
+          <w:lang w:val="en-GB" w:eastAsia="en-DK"/>
+        </w:rPr>
+        <w:t xml:space="preserve">gave us feedback that </w:t>
       </w:r>
       <w:r>
         <w:rPr>
@@ -2216,11 +2216,213 @@
     <w:p>
       <w:pPr>
         <w:rPr>
+          <w:b/>
+          <w:bCs/>
           <w:lang w:val="en-US"/>
         </w:rPr>
       </w:pPr>
-    </w:p>
-    <w:p/>
+      <w:r>
+        <w:rPr>
+          <w:b/>
+          <w:bCs/>
+          <w:lang w:val="en-US"/>
+        </w:rPr>
+        <w:t>Calculating report rendering time</w:t>
+      </w:r>
+    </w:p>
+    <w:p>
+      <w:pPr>
+        <w:rPr>
+          <w:lang w:val="en-US"/>
+        </w:rPr>
+      </w:pPr>
+      <w:r>
+        <w:rPr>
+          <w:lang w:val="en-US"/>
+        </w:rPr>
+        <w:t xml:space="preserve">The time spent to run a report consists of two parts: generating the dataset and rendering the report. In report telemetry, you get two durations: </w:t>
+      </w:r>
+      <w:proofErr w:type="spellStart"/>
+      <w:r>
+        <w:rPr>
+          <w:lang w:val="en-US"/>
+        </w:rPr>
+        <w:t>serverExecutionTime</w:t>
+      </w:r>
+      <w:proofErr w:type="spellEnd"/>
+      <w:r>
+        <w:rPr>
+          <w:lang w:val="en-US"/>
+        </w:rPr>
+        <w:t xml:space="preserve"> and </w:t>
+      </w:r>
+      <w:proofErr w:type="spellStart"/>
+      <w:r>
+        <w:rPr>
+          <w:lang w:val="en-US"/>
+        </w:rPr>
+        <w:t>totalTime</w:t>
+      </w:r>
+      <w:proofErr w:type="spellEnd"/>
+      <w:r>
+        <w:rPr>
+          <w:lang w:val="en-US"/>
+        </w:rPr>
+        <w:t xml:space="preserve">. The former is </w:t>
+      </w:r>
+      <w:r>
+        <w:rPr>
+          <w:lang w:val="en-US"/>
+        </w:rPr>
+        <w:t>roughly</w:t>
+      </w:r>
+      <w:r>
+        <w:rPr>
+          <w:lang w:val="en-US"/>
+        </w:rPr>
+        <w:t xml:space="preserve"> the time it takes for the NST to generate the dataset. In case you want to troubleshoot report performance, you can calculate the rendering time like this in KQL:</w:t>
+      </w:r>
+    </w:p>
+    <w:p>
+      <w:pPr>
+        <w:rPr>
+          <w:lang w:val="en-US"/>
+        </w:rPr>
+      </w:pPr>
+      <w:proofErr w:type="spellStart"/>
+      <w:r>
+        <w:rPr>
+          <w:lang w:val="en-US"/>
+        </w:rPr>
+        <w:t>r</w:t>
+      </w:r>
+      <w:r>
+        <w:rPr>
+          <w:lang w:val="en-US"/>
+        </w:rPr>
+        <w:t>ender</w:t>
+      </w:r>
+      <w:r>
+        <w:rPr>
+          <w:lang w:val="en-US"/>
+        </w:rPr>
+        <w:t>ingT</w:t>
+      </w:r>
+      <w:r>
+        <w:rPr>
+          <w:lang w:val="en-US"/>
+        </w:rPr>
+        <w:t>ime</w:t>
+      </w:r>
+      <w:r>
+        <w:rPr>
+          <w:lang w:val="en-US"/>
+        </w:rPr>
+        <w:t>inMS</w:t>
+      </w:r>
+      <w:proofErr w:type="spellEnd"/>
+      <w:r>
+        <w:rPr>
+          <w:lang w:val="en-US"/>
+        </w:rPr>
+        <w:t xml:space="preserve"> </w:t>
+      </w:r>
+      <w:r>
+        <w:rPr>
+          <w:lang w:val="en-US"/>
+        </w:rPr>
+        <w:t xml:space="preserve">= </w:t>
+      </w:r>
+      <w:proofErr w:type="spellStart"/>
+      <w:r>
+        <w:rPr>
+          <w:lang w:val="en-US"/>
+        </w:rPr>
+        <w:t>totalTimeInMS</w:t>
+      </w:r>
+      <w:proofErr w:type="spellEnd"/>
+      <w:r>
+        <w:rPr>
+          <w:lang w:val="en-US"/>
+        </w:rPr>
+        <w:t xml:space="preserve"> - </w:t>
+      </w:r>
+      <w:proofErr w:type="spellStart"/>
+      <w:r>
+        <w:rPr>
+          <w:lang w:val="en-US"/>
+        </w:rPr>
+        <w:t>serverExecutionTimeInMS</w:t>
+      </w:r>
+      <w:proofErr w:type="spellEnd"/>
+    </w:p>
+    <w:p>
+      <w:pPr>
+        <w:rPr>
+          <w:lang w:val="en-US"/>
+        </w:rPr>
+      </w:pPr>
+    </w:p>
+    <w:p>
+      <w:pPr>
+        <w:rPr>
+          <w:lang w:val="en-US"/>
+        </w:rPr>
+      </w:pPr>
+      <w:r>
+        <w:rPr>
+          <w:lang w:val="en-US"/>
+        </w:rPr>
+        <w:t xml:space="preserve">The KQL sample </w:t>
+      </w:r>
+    </w:p>
+    <w:p>
+      <w:pPr>
+        <w:rPr>
+          <w:lang w:val="en-US"/>
+        </w:rPr>
+      </w:pPr>
+      <w:hyperlink r:id="rId7" w:history="1">
+        <w:r>
+          <w:rPr>
+            <w:rStyle w:val="Hyperlink"/>
+            <w:lang w:val="en-US"/>
+          </w:rPr>
+          <w:t>https://github.com/microsoft/BCTech/blob/master/samples/AppInsights/KQL/Queries/ExampleQueriesForEachArea/Reports.kql</w:t>
+        </w:r>
+      </w:hyperlink>
+      <w:r>
+        <w:rPr>
+          <w:lang w:val="en-US"/>
+        </w:rPr>
+        <w:t xml:space="preserve"> </w:t>
+      </w:r>
+    </w:p>
+    <w:p>
+      <w:pPr>
+        <w:rPr>
+          <w:lang w:val="en-US"/>
+        </w:rPr>
+      </w:pPr>
+      <w:r>
+        <w:rPr>
+          <w:lang w:val="en-US"/>
+        </w:rPr>
+        <w:t>has been updated with this</w:t>
+      </w:r>
+      <w:r>
+        <w:rPr>
+          <w:lang w:val="en-US"/>
+        </w:rPr>
+        <w:t xml:space="preserve"> info</w:t>
+      </w:r>
+      <w:r>
+        <w:rPr>
+          <w:lang w:val="en-US"/>
+        </w:rPr>
+        <w:t>.</w:t>
+      </w:r>
+    </w:p>
     <w:p/>
     <w:p>
       <w:pPr>
@@ -2381,6 +2583,7 @@
         </w:rPr>
       </w:pPr>
       <w:r>
+        <w:lastRenderedPageBreak/>
         <w:t xml:space="preserve">That's it for the </w:t>
       </w:r>
       <w:r>
@@ -2551,7 +2754,6 @@
           <w:highlight w:val="yellow"/>
           <w:lang w:val="en-GB"/>
         </w:rPr>
-        <w:lastRenderedPageBreak/>
         <w:t>TODO</w:t>
       </w:r>
     </w:p>
@@ -4997,6 +5199,7 @@
   <w:style w:type="character" w:default="1" w:styleId="DefaultParagraphFont">
     <w:name w:val="Default Paragraph Font"/>
     <w:uiPriority w:val="1"/>
+    <w:semiHidden/>
     <w:unhideWhenUsed/>
   </w:style>
   <w:style w:type="table" w:default="1" w:styleId="TableNormal">

</xml_diff>

<commit_message>
May 2023 newsletter almost ready
</commit_message>
<xml_diff>
--- a/samples/AppInsights/News/2023-05-01-Whats new in Dynamics 365 Business Central telemetry - May 2023.docx
+++ b/samples/AppInsights/News/2023-05-01-Whats new in Dynamics 365 Business Central telemetry - May 2023.docx
@@ -94,60 +94,11 @@
         </w:rPr>
         <w:t xml:space="preserve">and it has been a month since the last newsletter. </w:t>
       </w:r>
-    </w:p>
-    <w:p>
-      <w:pPr>
-        <w:rPr>
-          <w:lang w:val="en-GB" w:eastAsia="en-DK"/>
-        </w:rPr>
-      </w:pPr>
-    </w:p>
-    <w:p>
-      <w:pPr>
-        <w:rPr>
-          <w:lang w:val="en-GB" w:eastAsia="en-DK"/>
-        </w:rPr>
-      </w:pPr>
-    </w:p>
-    <w:p>
-      <w:pPr>
-        <w:rPr>
-          <w:lang w:val="en-GB" w:eastAsia="en-DK"/>
-        </w:rPr>
-      </w:pPr>
-      <w:r>
-        <w:rPr>
-          <w:highlight w:val="yellow"/>
-          <w:lang w:val="en-GB" w:eastAsia="en-DK"/>
-        </w:rPr>
-        <w:t xml:space="preserve">WRITE NEW TEXT: </w:t>
-      </w:r>
-      <w:r>
-        <w:rPr>
-          <w:highlight w:val="yellow"/>
-          <w:lang w:val="en-GB" w:eastAsia="en-DK"/>
-        </w:rPr>
-        <w:t xml:space="preserve">We </w:t>
-      </w:r>
-      <w:r>
-        <w:rPr>
-          <w:highlight w:val="yellow"/>
-          <w:lang w:val="en-GB" w:eastAsia="en-DK"/>
-        </w:rPr>
-        <w:t>have been</w:t>
-      </w:r>
-      <w:r>
-        <w:rPr>
-          <w:highlight w:val="yellow"/>
-          <w:lang w:val="en-GB" w:eastAsia="en-DK"/>
-        </w:rPr>
-        <w:t xml:space="preserve"> wrapping up the 2023 release wave 1 of Business Central and this also means improvements to telemetry.</w:t>
-      </w:r>
-      <w:r>
-        <w:rPr>
-          <w:lang w:val="en-GB" w:eastAsia="en-DK"/>
-        </w:rPr>
-        <w:t xml:space="preserve"> </w:t>
+      <w:r>
+        <w:rPr>
+          <w:lang w:val="en-GB" w:eastAsia="en-DK"/>
+        </w:rPr>
+        <w:t xml:space="preserve">The last month has been busy with lots of telemetry sessions and discussions at Directions North America and Directions Asia. A lot of the feedback from these interactions has already been transformed into new content in docs and in the Power BI apps. </w:t>
       </w:r>
     </w:p>
     <w:p>
@@ -495,7 +446,6 @@
         <w:rPr>
           <w:lang w:val="en-GB" w:eastAsia="en-DK"/>
         </w:rPr>
-        <w:lastRenderedPageBreak/>
         <w:t xml:space="preserve">What’s new in telemetry. A technical session on </w:t>
       </w:r>
       <w:r>
@@ -592,11 +542,165 @@
       </w:pPr>
       <w:r>
         <w:rPr>
-          <w:highlight w:val="yellow"/>
-          <w:lang w:val="en-GB" w:eastAsia="en-DK"/>
-        </w:rPr>
-        <w:t>TODO: FIND SESSIONS</w:t>
-      </w:r>
+          <w:lang w:val="en-GB" w:eastAsia="en-DK"/>
+        </w:rPr>
+        <w:t xml:space="preserve">If you attend the </w:t>
+      </w:r>
+      <w:r>
+        <w:rPr>
+          <w:lang w:val="en-GB" w:eastAsia="en-DK"/>
+        </w:rPr>
+        <w:t xml:space="preserve">Days </w:t>
+      </w:r>
+      <w:proofErr w:type="gramStart"/>
+      <w:r>
+        <w:rPr>
+          <w:lang w:val="en-GB" w:eastAsia="en-DK"/>
+        </w:rPr>
+        <w:t>Of</w:t>
+      </w:r>
+      <w:proofErr w:type="gramEnd"/>
+      <w:r>
+        <w:rPr>
+          <w:lang w:val="en-GB" w:eastAsia="en-DK"/>
+        </w:rPr>
+        <w:t xml:space="preserve"> Knowledge Central</w:t>
+      </w:r>
+      <w:r>
+        <w:rPr>
+          <w:lang w:val="en-GB" w:eastAsia="en-DK"/>
+        </w:rPr>
+        <w:t xml:space="preserve"> conference this year, consider learning some tips and tricks about telemetry in these sessions:</w:t>
+      </w:r>
+    </w:p>
+    <w:p>
+      <w:pPr>
+        <w:rPr>
+          <w:lang w:val="en-GB" w:eastAsia="en-DK"/>
+        </w:rPr>
+      </w:pPr>
+    </w:p>
+    <w:p>
+      <w:pPr>
+        <w:rPr>
+          <w:lang w:val="en-GB" w:eastAsia="en-DK"/>
+        </w:rPr>
+      </w:pPr>
+      <w:r>
+        <w:rPr>
+          <w:lang w:val="en-GB" w:eastAsia="en-DK"/>
+        </w:rPr>
+        <w:t xml:space="preserve">Telemetry From Basics </w:t>
+      </w:r>
+      <w:proofErr w:type="gramStart"/>
+      <w:r>
+        <w:rPr>
+          <w:lang w:val="en-GB" w:eastAsia="en-DK"/>
+        </w:rPr>
+        <w:t>To</w:t>
+      </w:r>
+      <w:proofErr w:type="gramEnd"/>
+      <w:r>
+        <w:rPr>
+          <w:lang w:val="en-GB" w:eastAsia="en-DK"/>
+        </w:rPr>
+        <w:t xml:space="preserve"> Advanced Usage</w:t>
+      </w:r>
+      <w:r>
+        <w:rPr>
+          <w:lang w:val="en-GB" w:eastAsia="en-DK"/>
+        </w:rPr>
+        <w:t>, by Microsoft MVP K</w:t>
+      </w:r>
+      <w:r>
+        <w:rPr>
+          <w:lang w:val="en-GB" w:eastAsia="en-DK"/>
+        </w:rPr>
+        <w:t>rzysztof Bialowas</w:t>
+      </w:r>
+    </w:p>
+    <w:p>
+      <w:pPr>
+        <w:rPr>
+          <w:lang w:val="en-GB" w:eastAsia="en-DK"/>
+        </w:rPr>
+      </w:pPr>
+      <w:hyperlink r:id="rId5" w:history="1">
+        <w:r>
+          <w:rPr>
+            <w:rStyle w:val="Hyperlink"/>
+            <w:lang w:val="en-GB" w:eastAsia="en-DK"/>
+          </w:rPr>
+          <w:t>https://directions4partners.com/days-of-knowledge/central-2023/schedule/?tid=430482</w:t>
+        </w:r>
+      </w:hyperlink>
+      <w:r>
+        <w:rPr>
+          <w:lang w:val="en-GB" w:eastAsia="en-DK"/>
+        </w:rPr>
+        <w:t xml:space="preserve"> </w:t>
+      </w:r>
+    </w:p>
+    <w:p>
+      <w:pPr>
+        <w:rPr>
+          <w:lang w:val="en-GB" w:eastAsia="en-DK"/>
+        </w:rPr>
+      </w:pPr>
+    </w:p>
+    <w:p>
+      <w:pPr>
+        <w:rPr>
+          <w:lang w:val="en-GB" w:eastAsia="en-DK"/>
+        </w:rPr>
+      </w:pPr>
+      <w:r>
+        <w:rPr>
+          <w:lang w:val="en-GB" w:eastAsia="en-DK"/>
+        </w:rPr>
+        <w:t>Telemetry For Consultants</w:t>
+      </w:r>
+      <w:r>
+        <w:rPr>
+          <w:lang w:val="en-GB" w:eastAsia="en-DK"/>
+        </w:rPr>
+        <w:t>, by Microsoft MVP K</w:t>
+      </w:r>
+      <w:r>
+        <w:rPr>
+          <w:lang w:val="en-GB" w:eastAsia="en-DK"/>
+        </w:rPr>
+        <w:t>rzysztof Bialowas</w:t>
+      </w:r>
+    </w:p>
+    <w:p>
+      <w:pPr>
+        <w:rPr>
+          <w:lang w:val="en-GB" w:eastAsia="en-DK"/>
+        </w:rPr>
+      </w:pPr>
+      <w:hyperlink r:id="rId6" w:history="1">
+        <w:r>
+          <w:rPr>
+            <w:rStyle w:val="Hyperlink"/>
+            <w:lang w:val="en-GB" w:eastAsia="en-DK"/>
+          </w:rPr>
+          <w:t>https://directions4partners.com/days-of-knowledge/central-2023/schedule/?tid=472054</w:t>
+        </w:r>
+      </w:hyperlink>
+      <w:r>
+        <w:rPr>
+          <w:lang w:val="en-GB" w:eastAsia="en-DK"/>
+        </w:rPr>
+        <w:t xml:space="preserve"> </w:t>
+      </w:r>
+    </w:p>
+    <w:p>
+      <w:pPr>
+        <w:rPr>
+          <w:lang w:val="en-GB" w:eastAsia="en-DK"/>
+        </w:rPr>
+      </w:pPr>
     </w:p>
     <w:p>
       <w:pPr>
@@ -632,11 +736,20 @@
           <w:lang w:val="en-GB" w:eastAsia="en-DK"/>
         </w:rPr>
       </w:pPr>
-      <w:r>
-        <w:rPr>
-          <w:lang w:val="en-GB" w:eastAsia="en-DK"/>
-        </w:rPr>
-        <w:t>https://directions4partners.com/days-of-knowledge/central-2023/</w:t>
+      <w:hyperlink r:id="rId7" w:history="1">
+        <w:r>
+          <w:rPr>
+            <w:rStyle w:val="Hyperlink"/>
+            <w:lang w:val="en-GB" w:eastAsia="en-DK"/>
+          </w:rPr>
+          <w:t>https://directions4partners.com/days-of-knowledge/central-2023/</w:t>
+        </w:r>
+      </w:hyperlink>
+      <w:r>
+        <w:rPr>
+          <w:lang w:val="en-GB" w:eastAsia="en-DK"/>
+        </w:rPr>
+        <w:t xml:space="preserve"> </w:t>
       </w:r>
     </w:p>
     <w:p>
@@ -671,11 +784,184 @@
       </w:pPr>
       <w:r>
         <w:rPr>
-          <w:highlight w:val="yellow"/>
-          <w:lang w:val="en-GB" w:eastAsia="en-DK"/>
-        </w:rPr>
-        <w:t>TODO: FIND SESSIONS</w:t>
-      </w:r>
+          <w:lang w:val="en-GB" w:eastAsia="en-DK"/>
+        </w:rPr>
+        <w:t xml:space="preserve">If you attend the </w:t>
+      </w:r>
+      <w:r>
+        <w:rPr>
+          <w:lang w:val="en-GB" w:eastAsia="en-DK"/>
+        </w:rPr>
+        <w:t xml:space="preserve">Days </w:t>
+      </w:r>
+      <w:proofErr w:type="gramStart"/>
+      <w:r>
+        <w:rPr>
+          <w:lang w:val="en-GB" w:eastAsia="en-DK"/>
+        </w:rPr>
+        <w:t>Of</w:t>
+      </w:r>
+      <w:proofErr w:type="gramEnd"/>
+      <w:r>
+        <w:rPr>
+          <w:lang w:val="en-GB" w:eastAsia="en-DK"/>
+        </w:rPr>
+        <w:t xml:space="preserve"> Knowledge </w:t>
+      </w:r>
+      <w:r>
+        <w:rPr>
+          <w:lang w:val="en-GB" w:eastAsia="en-DK"/>
+        </w:rPr>
+        <w:t>Nordic</w:t>
+      </w:r>
+      <w:r>
+        <w:rPr>
+          <w:lang w:val="en-GB" w:eastAsia="en-DK"/>
+        </w:rPr>
+        <w:t xml:space="preserve"> conference this year, consider learning some tips and tricks about telemetry in these sessions:</w:t>
+      </w:r>
+    </w:p>
+    <w:p>
+      <w:pPr>
+        <w:rPr>
+          <w:lang w:val="en-GB" w:eastAsia="en-DK"/>
+        </w:rPr>
+      </w:pPr>
+    </w:p>
+    <w:p>
+      <w:pPr>
+        <w:rPr>
+          <w:lang w:val="en-GB" w:eastAsia="en-DK"/>
+        </w:rPr>
+      </w:pPr>
+      <w:r>
+        <w:rPr>
+          <w:lang w:val="en-GB" w:eastAsia="en-DK"/>
+        </w:rPr>
+        <w:t xml:space="preserve">Full day pre-conference session: </w:t>
+      </w:r>
+      <w:r>
+        <w:rPr>
+          <w:lang w:val="en-GB" w:eastAsia="en-DK"/>
+        </w:rPr>
+        <w:t>Telemetry Deep-Five</w:t>
+      </w:r>
+      <w:r>
+        <w:rPr>
+          <w:lang w:val="en-GB" w:eastAsia="en-DK"/>
+        </w:rPr>
+        <w:t>, by Microsoft MVP K</w:t>
+      </w:r>
+      <w:r>
+        <w:rPr>
+          <w:lang w:val="en-GB" w:eastAsia="en-DK"/>
+        </w:rPr>
+        <w:t>rzysztof Bialowas</w:t>
+      </w:r>
+    </w:p>
+    <w:p>
+      <w:pPr>
+        <w:rPr>
+          <w:lang w:val="en-GB" w:eastAsia="en-DK"/>
+        </w:rPr>
+      </w:pPr>
+      <w:hyperlink r:id="rId8" w:history="1">
+        <w:r>
+          <w:rPr>
+            <w:rStyle w:val="Hyperlink"/>
+            <w:lang w:val="en-GB" w:eastAsia="en-DK"/>
+          </w:rPr>
+          <w:t>https://directions4partners.com/days-of-knowledge/nordic-2023/schedule/?tid=477469</w:t>
+        </w:r>
+      </w:hyperlink>
+      <w:r>
+        <w:rPr>
+          <w:lang w:val="en-GB" w:eastAsia="en-DK"/>
+        </w:rPr>
+        <w:t xml:space="preserve"> </w:t>
+      </w:r>
+    </w:p>
+    <w:p>
+      <w:pPr>
+        <w:rPr>
+          <w:lang w:val="en-GB" w:eastAsia="en-DK"/>
+        </w:rPr>
+      </w:pPr>
+    </w:p>
+    <w:p>
+      <w:pPr>
+        <w:rPr>
+          <w:lang w:val="en-GB" w:eastAsia="en-DK"/>
+        </w:rPr>
+      </w:pPr>
+      <w:r>
+        <w:rPr>
+          <w:lang w:val="en-GB" w:eastAsia="en-DK"/>
+        </w:rPr>
+        <w:t xml:space="preserve">Telemetry From Basics </w:t>
+      </w:r>
+      <w:proofErr w:type="gramStart"/>
+      <w:r>
+        <w:rPr>
+          <w:lang w:val="en-GB" w:eastAsia="en-DK"/>
+        </w:rPr>
+        <w:t>To</w:t>
+      </w:r>
+      <w:proofErr w:type="gramEnd"/>
+      <w:r>
+        <w:rPr>
+          <w:lang w:val="en-GB" w:eastAsia="en-DK"/>
+        </w:rPr>
+        <w:t xml:space="preserve"> Advanced Usage</w:t>
+      </w:r>
+      <w:r>
+        <w:rPr>
+          <w:lang w:val="en-GB" w:eastAsia="en-DK"/>
+        </w:rPr>
+        <w:t>, by Microsoft MVP K</w:t>
+      </w:r>
+      <w:r>
+        <w:rPr>
+          <w:lang w:val="en-GB" w:eastAsia="en-DK"/>
+        </w:rPr>
+        <w:t>rzysztof Bialowas</w:t>
+      </w:r>
+    </w:p>
+    <w:p>
+      <w:pPr>
+        <w:rPr>
+          <w:lang w:val="en-GB" w:eastAsia="en-DK"/>
+        </w:rPr>
+      </w:pPr>
+      <w:hyperlink r:id="rId9" w:history="1">
+        <w:r>
+          <w:rPr>
+            <w:rStyle w:val="Hyperlink"/>
+            <w:lang w:val="en-GB" w:eastAsia="en-DK"/>
+          </w:rPr>
+          <w:t>https://directions4partners.com/days-of-knowledge/nordic-2023/schedule/?tid=415395</w:t>
+        </w:r>
+      </w:hyperlink>
+      <w:r>
+        <w:rPr>
+          <w:lang w:val="en-GB" w:eastAsia="en-DK"/>
+        </w:rPr>
+        <w:t xml:space="preserve"> </w:t>
+      </w:r>
+    </w:p>
+    <w:p>
+      <w:pPr>
+        <w:rPr>
+          <w:lang w:val="en-GB" w:eastAsia="en-DK"/>
+        </w:rPr>
+      </w:pPr>
+    </w:p>
+    <w:p>
+      <w:pPr>
+        <w:rPr>
+          <w:lang w:val="en-GB" w:eastAsia="en-DK"/>
+        </w:rPr>
+      </w:pPr>
     </w:p>
     <w:p>
       <w:pPr>
@@ -704,11 +990,20 @@
           <w:lang w:val="en-GB" w:eastAsia="en-DK"/>
         </w:rPr>
       </w:pPr>
-      <w:r>
-        <w:rPr>
-          <w:lang w:val="en-GB" w:eastAsia="en-DK"/>
-        </w:rPr>
-        <w:t>https://directions4partners.com/days-of-knowledge/nordic-2023/</w:t>
+      <w:hyperlink r:id="rId10" w:history="1">
+        <w:r>
+          <w:rPr>
+            <w:rStyle w:val="Hyperlink"/>
+            <w:lang w:val="en-GB" w:eastAsia="en-DK"/>
+          </w:rPr>
+          <w:t>https://directions4partners.com/days-of-knowledge/nordic-2023/</w:t>
+        </w:r>
+      </w:hyperlink>
+      <w:r>
+        <w:rPr>
+          <w:lang w:val="en-GB" w:eastAsia="en-DK"/>
+        </w:rPr>
+        <w:t xml:space="preserve"> </w:t>
       </w:r>
     </w:p>
     <w:p>
@@ -856,11 +1151,20 @@
           <w:lang w:val="en-GB" w:eastAsia="en-DK"/>
         </w:rPr>
       </w:pPr>
-      <w:r>
-        <w:rPr>
-          <w:lang w:val="en-GB" w:eastAsia="en-DK"/>
-        </w:rPr>
-        <w:t>https://www.bctechdays.com/</w:t>
+      <w:hyperlink r:id="rId11" w:history="1">
+        <w:r>
+          <w:rPr>
+            <w:rStyle w:val="Hyperlink"/>
+            <w:lang w:val="en-GB" w:eastAsia="en-DK"/>
+          </w:rPr>
+          <w:t>https://www.bctechdays.com/</w:t>
+        </w:r>
+      </w:hyperlink>
+      <w:r>
+        <w:rPr>
+          <w:lang w:val="en-GB" w:eastAsia="en-DK"/>
+        </w:rPr>
+        <w:t xml:space="preserve"> </w:t>
       </w:r>
     </w:p>
     <w:p>
@@ -910,85 +1214,39 @@
       </w:pPr>
       <w:r>
         <w:rPr>
-          <w:highlight w:val="yellow"/>
-          <w:lang w:val="en-GB" w:eastAsia="en-DK"/>
-        </w:rPr>
-        <w:t xml:space="preserve">TODO: Change text here </w:t>
-      </w:r>
-      <w:r>
-        <w:rPr>
-          <w:highlight w:val="yellow"/>
           <w:lang w:val="en-GB" w:eastAsia="en-DK"/>
         </w:rPr>
         <w:t xml:space="preserve">The </w:t>
       </w:r>
       <w:r>
         <w:rPr>
-          <w:highlight w:val="yellow"/>
           <w:lang w:val="en-GB" w:eastAsia="en-DK"/>
         </w:rPr>
         <w:t>May</w:t>
       </w:r>
       <w:r>
         <w:rPr>
-          <w:highlight w:val="yellow"/>
           <w:lang w:val="en-GB" w:eastAsia="en-DK"/>
         </w:rPr>
         <w:t xml:space="preserve"> update</w:t>
       </w:r>
       <w:r>
         <w:rPr>
-          <w:highlight w:val="yellow"/>
-          <w:lang w:val="en-GB" w:eastAsia="en-DK"/>
-        </w:rPr>
-        <w:t xml:space="preserve">s for both apps have a lot of new improvements and features in all reporting areas: Usage, Errors, Performance, and Administration. This is </w:t>
-      </w:r>
-      <w:proofErr w:type="gramStart"/>
-      <w:r>
-        <w:rPr>
-          <w:highlight w:val="yellow"/>
-          <w:lang w:val="en-GB" w:eastAsia="en-DK"/>
-        </w:rPr>
-        <w:t>definitely a</w:t>
-      </w:r>
-      <w:proofErr w:type="gramEnd"/>
-      <w:r>
-        <w:rPr>
-          <w:highlight w:val="yellow"/>
-          <w:lang w:val="en-GB" w:eastAsia="en-DK"/>
-        </w:rPr>
-        <w:t xml:space="preserve"> release that you want to upgrade to if you want to be more productive with telemetry.</w:t>
-      </w:r>
-    </w:p>
-    <w:p>
-      <w:pPr>
-        <w:rPr>
-          <w:lang w:val="en-GB" w:eastAsia="en-DK"/>
-        </w:rPr>
-      </w:pPr>
-      <w:r>
-        <w:rPr>
-          <w:highlight w:val="yellow"/>
-          <w:lang w:val="en-GB" w:eastAsia="en-DK"/>
-        </w:rPr>
-        <w:lastRenderedPageBreak/>
-        <w:t xml:space="preserve">In this release, we added an AL </w:t>
-      </w:r>
-      <w:proofErr w:type="spellStart"/>
-      <w:r>
-        <w:rPr>
-          <w:highlight w:val="yellow"/>
-          <w:lang w:val="en-GB" w:eastAsia="en-DK"/>
-        </w:rPr>
-        <w:t>stacktrace</w:t>
-      </w:r>
-      <w:proofErr w:type="spellEnd"/>
-      <w:r>
-        <w:rPr>
-          <w:highlight w:val="yellow"/>
-          <w:lang w:val="en-GB" w:eastAsia="en-DK"/>
-        </w:rPr>
-        <w:t xml:space="preserve"> visual and visuals to show the top/bottom of the stack trace on a lot of pages. This will make it easier for you to troubleshoot both the AL code where the event is thrown and the AL code where the event surfaces.</w:t>
+          <w:lang w:val="en-GB" w:eastAsia="en-DK"/>
+        </w:rPr>
+        <w:t xml:space="preserve">s for both apps </w:t>
+      </w:r>
+      <w:r>
+        <w:rPr>
+          <w:lang w:val="en-GB" w:eastAsia="en-DK"/>
+        </w:rPr>
+        <w:t>mainly</w:t>
+      </w:r>
+      <w:r>
+        <w:rPr>
+          <w:lang w:val="en-GB" w:eastAsia="en-DK"/>
+        </w:rPr>
+        <w:t xml:space="preserve"> include changes of type “all the little things” (to make the reports easier to use). “But what about all the new cool types of telemetry we got in the 22.0 release?” Hold your horses, most of that will come in the June 2023 updates.</w:t>
       </w:r>
     </w:p>
     <w:p>
@@ -1025,13 +1283,115 @@
         <w:rPr>
           <w:lang w:val="en-GB" w:eastAsia="en-DK"/>
         </w:rPr>
-        <w:t>Usage</w:t>
-      </w:r>
-      <w:r>
-        <w:rPr>
-          <w:lang w:val="en-GB" w:eastAsia="en-DK"/>
-        </w:rPr>
-        <w:t xml:space="preserve"> report</w:t>
+        <w:t>Error report</w:t>
+      </w:r>
+    </w:p>
+    <w:p>
+      <w:pPr>
+        <w:rPr>
+          <w:lang w:val="en-GB" w:eastAsia="en-DK"/>
+        </w:rPr>
+      </w:pPr>
+      <w:r>
+        <w:rPr>
+          <w:lang w:val="en-GB" w:eastAsia="en-DK"/>
+        </w:rPr>
+        <w:t>On page 'Incoming Webservice Errors', added per-app/per-object visuals.</w:t>
+      </w:r>
+      <w:r>
+        <w:rPr>
+          <w:lang w:val="en-GB" w:eastAsia="en-DK"/>
+        </w:rPr>
+        <w:t xml:space="preserve"> Allows you to easier troubleshoot errors based on app or object.</w:t>
+      </w:r>
+    </w:p>
+    <w:p>
+      <w:pPr>
+        <w:rPr>
+          <w:lang w:val="en-GB" w:eastAsia="en-DK"/>
+        </w:rPr>
+      </w:pPr>
+      <w:r>
+        <w:rPr>
+          <w:lang w:val="en-GB" w:eastAsia="en-DK"/>
+        </w:rPr>
+        <w:t>On page 'Connector Errors', added per-app/per-object visuals.</w:t>
+      </w:r>
+      <w:r>
+        <w:rPr>
+          <w:lang w:val="en-GB" w:eastAsia="en-DK"/>
+        </w:rPr>
+        <w:t xml:space="preserve"> </w:t>
+      </w:r>
+      <w:r>
+        <w:rPr>
+          <w:lang w:val="en-GB" w:eastAsia="en-DK"/>
+        </w:rPr>
+        <w:t>Allows you to easier troubleshoot errors based on app or object.</w:t>
+      </w:r>
+    </w:p>
+    <w:p>
+      <w:pPr>
+        <w:rPr>
+          <w:lang w:val="en-GB" w:eastAsia="en-DK"/>
+        </w:rPr>
+      </w:pPr>
+      <w:r>
+        <w:rPr>
+          <w:lang w:val="en-GB" w:eastAsia="en-DK"/>
+        </w:rPr>
+        <w:t>On page 'Report Errors', add per-app/per-object visuals.</w:t>
+      </w:r>
+      <w:r>
+        <w:rPr>
+          <w:lang w:val="en-GB" w:eastAsia="en-DK"/>
+        </w:rPr>
+        <w:t xml:space="preserve"> </w:t>
+      </w:r>
+      <w:r>
+        <w:rPr>
+          <w:lang w:val="en-GB" w:eastAsia="en-DK"/>
+        </w:rPr>
+        <w:t>Allows you to easier troubleshoot errors based on app or object.</w:t>
+      </w:r>
+    </w:p>
+    <w:p>
+      <w:pPr>
+        <w:rPr>
+          <w:lang w:val="en-GB" w:eastAsia="en-DK"/>
+        </w:rPr>
+      </w:pPr>
+      <w:r>
+        <w:rPr>
+          <w:lang w:val="en-GB" w:eastAsia="en-DK"/>
+        </w:rPr>
+        <w:t>O</w:t>
+      </w:r>
+      <w:r>
+        <w:rPr>
+          <w:lang w:val="en-GB" w:eastAsia="en-DK"/>
+        </w:rPr>
+        <w:t xml:space="preserve">n 'Database deadlocks' page, add top/bottom </w:t>
+      </w:r>
+      <w:proofErr w:type="spellStart"/>
+      <w:r>
+        <w:rPr>
+          <w:lang w:val="en-GB" w:eastAsia="en-DK"/>
+        </w:rPr>
+        <w:t>stacktrace</w:t>
+      </w:r>
+      <w:proofErr w:type="spellEnd"/>
+      <w:r>
+        <w:rPr>
+          <w:lang w:val="en-GB" w:eastAsia="en-DK"/>
+        </w:rPr>
+        <w:t xml:space="preserve"> visuals</w:t>
+      </w:r>
+      <w:r>
+        <w:rPr>
+          <w:lang w:val="en-GB" w:eastAsia="en-DK"/>
+        </w:rPr>
+        <w:t>. Allows you to identify where the deadlock surface the user and where it originates from.</w:t>
       </w:r>
     </w:p>
     <w:p>
@@ -1060,40 +1420,49 @@
           <w:lang w:val="en-GB" w:eastAsia="en-DK"/>
         </w:rPr>
       </w:pPr>
-    </w:p>
-    <w:p>
-      <w:pPr>
-        <w:rPr>
-          <w:lang w:val="en-GB" w:eastAsia="en-DK"/>
-        </w:rPr>
-      </w:pPr>
-    </w:p>
-    <w:p>
-      <w:pPr>
-        <w:rPr>
-          <w:lang w:val="en-GB" w:eastAsia="en-DK"/>
-        </w:rPr>
-      </w:pPr>
-      <w:r>
-        <w:rPr>
-          <w:lang w:val="en-GB" w:eastAsia="en-DK"/>
-        </w:rPr>
-        <w:t>Error report</w:t>
-      </w:r>
-    </w:p>
-    <w:p>
-      <w:pPr>
-        <w:rPr>
-          <w:lang w:val="en-GB" w:eastAsia="en-DK"/>
-        </w:rPr>
-      </w:pPr>
-    </w:p>
-    <w:p>
-      <w:pPr>
-        <w:rPr>
-          <w:lang w:val="en-GB" w:eastAsia="en-DK"/>
-        </w:rPr>
-      </w:pPr>
+      <w:r>
+        <w:rPr>
+          <w:lang w:val="en-GB" w:eastAsia="en-DK"/>
+        </w:rPr>
+        <w:t>On page app updates, changed visuals to use a matrix</w:t>
+      </w:r>
+      <w:r>
+        <w:rPr>
+          <w:lang w:val="en-GB" w:eastAsia="en-DK"/>
+        </w:rPr>
+        <w:t>. Makes it easier to drill into app updates data.</w:t>
+      </w:r>
+    </w:p>
+    <w:p>
+      <w:pPr>
+        <w:rPr>
+          <w:lang w:val="en-GB" w:eastAsia="en-DK"/>
+        </w:rPr>
+      </w:pPr>
+      <w:r>
+        <w:rPr>
+          <w:lang w:val="en-GB" w:eastAsia="en-DK"/>
+        </w:rPr>
+        <w:t>On page 'Reports', added visual to show time to generate dataset and render the report.</w:t>
+      </w:r>
+      <w:r>
+        <w:rPr>
+          <w:lang w:val="en-GB" w:eastAsia="en-DK"/>
+        </w:rPr>
+        <w:t xml:space="preserve"> </w:t>
+      </w:r>
+      <w:r>
+        <w:rPr>
+          <w:lang w:val="en-GB" w:eastAsia="en-DK"/>
+        </w:rPr>
+        <w:t xml:space="preserve">Allows you to </w:t>
+      </w:r>
+      <w:r>
+        <w:rPr>
+          <w:lang w:val="en-GB" w:eastAsia="en-DK"/>
+        </w:rPr>
+        <w:t>troubleshoot report performance issues due to dataset generation or time spent in applying layouts.</w:t>
+      </w:r>
     </w:p>
     <w:p>
       <w:pPr>
@@ -1121,18 +1490,17 @@
           <w:lang w:val="en-GB" w:eastAsia="en-DK"/>
         </w:rPr>
       </w:pPr>
-    </w:p>
-    <w:p>
-      <w:pPr>
-        <w:rPr>
-          <w:lang w:val="en-GB" w:eastAsia="en-DK"/>
-        </w:rPr>
-      </w:pPr>
-      <w:r>
-        <w:rPr>
-          <w:lang w:val="en-GB" w:eastAsia="en-DK"/>
-        </w:rPr>
-        <w:t>Dataset</w:t>
+      <w:r>
+        <w:rPr>
+          <w:lang w:val="en-GB" w:eastAsia="en-DK"/>
+        </w:rPr>
+        <w:t>On page 'Company changes', added user id</w:t>
+      </w:r>
+      <w:r>
+        <w:rPr>
+          <w:lang w:val="en-GB" w:eastAsia="en-DK"/>
+        </w:rPr>
+        <w:t>. Allows you to see who did the change.</w:t>
       </w:r>
     </w:p>
     <w:p>
@@ -1161,11 +1529,20 @@
           <w:lang w:val="en-GB" w:eastAsia="en-DK"/>
         </w:rPr>
       </w:pPr>
-      <w:r>
-        <w:rPr>
-          <w:lang w:val="en-GB" w:eastAsia="en-DK"/>
-        </w:rPr>
-        <w:t>https://github.com/microsoft/BCTech/blob/master/samples/AppInsights/PowerBI/Reports/AppSource/environment-app-pbix/changelog.txt</w:t>
+      <w:hyperlink r:id="rId12" w:history="1">
+        <w:r>
+          <w:rPr>
+            <w:rStyle w:val="Hyperlink"/>
+            <w:lang w:val="en-GB" w:eastAsia="en-DK"/>
+          </w:rPr>
+          <w:t>https://github.com/microsoft/BCTech/blob/master/samples/AppInsights/PowerBI/Reports/AppSource/environment-app-pbix/changelog.txt</w:t>
+        </w:r>
+      </w:hyperlink>
+      <w:r>
+        <w:rPr>
+          <w:lang w:val="en-GB" w:eastAsia="en-DK"/>
+        </w:rPr>
+        <w:t xml:space="preserve"> </w:t>
       </w:r>
     </w:p>
     <w:p>
@@ -1187,6 +1564,7 @@
         <w:rPr>
           <w:b/>
           <w:bCs/>
+          <w:highlight w:val="yellow"/>
           <w:lang w:val="en-GB" w:eastAsia="en-DK"/>
         </w:rPr>
       </w:pPr>
@@ -1194,6 +1572,7 @@
         <w:rPr>
           <w:b/>
           <w:bCs/>
+          <w:highlight w:val="yellow"/>
           <w:lang w:val="en-GB" w:eastAsia="en-DK"/>
         </w:rPr>
         <w:t>App Usage</w:t>
@@ -1202,6 +1581,7 @@
         <w:rPr>
           <w:b/>
           <w:bCs/>
+          <w:highlight w:val="yellow"/>
           <w:lang w:val="en-GB" w:eastAsia="en-DK"/>
         </w:rPr>
         <w:t xml:space="preserve"> app</w:t>
@@ -1210,11 +1590,13 @@
     <w:p>
       <w:pPr>
         <w:rPr>
-          <w:lang w:val="en-GB" w:eastAsia="en-DK"/>
-        </w:rPr>
-      </w:pPr>
-      <w:r>
-        <w:rPr>
+          <w:highlight w:val="yellow"/>
+          <w:lang w:val="en-GB" w:eastAsia="en-DK"/>
+        </w:rPr>
+      </w:pPr>
+      <w:r>
+        <w:rPr>
+          <w:highlight w:val="yellow"/>
           <w:lang w:val="en-GB" w:eastAsia="en-DK"/>
         </w:rPr>
         <w:t>Usage report</w:t>
@@ -1223,18 +1605,21 @@
     <w:p>
       <w:pPr>
         <w:rPr>
-          <w:lang w:val="en-GB" w:eastAsia="en-DK"/>
-        </w:rPr>
-      </w:pPr>
-    </w:p>
-    <w:p>
-      <w:pPr>
-        <w:rPr>
-          <w:lang w:val="en-GB" w:eastAsia="en-DK"/>
-        </w:rPr>
-      </w:pPr>
-      <w:r>
-        <w:rPr>
+          <w:highlight w:val="yellow"/>
+          <w:lang w:val="en-GB" w:eastAsia="en-DK"/>
+        </w:rPr>
+      </w:pPr>
+    </w:p>
+    <w:p>
+      <w:pPr>
+        <w:rPr>
+          <w:highlight w:val="yellow"/>
+          <w:lang w:val="en-GB" w:eastAsia="en-DK"/>
+        </w:rPr>
+      </w:pPr>
+      <w:r>
+        <w:rPr>
+          <w:highlight w:val="yellow"/>
           <w:lang w:val="en-GB" w:eastAsia="en-DK"/>
         </w:rPr>
         <w:t>Performance report</w:t>
@@ -1243,31 +1628,36 @@
     <w:p>
       <w:pPr>
         <w:rPr>
-          <w:lang w:val="en-GB" w:eastAsia="en-DK"/>
-        </w:rPr>
-      </w:pPr>
-    </w:p>
-    <w:p>
-      <w:pPr>
-        <w:rPr>
-          <w:lang w:val="en-GB" w:eastAsia="en-DK"/>
-        </w:rPr>
-      </w:pPr>
-    </w:p>
-    <w:p>
-      <w:pPr>
-        <w:rPr>
-          <w:lang w:val="en-GB" w:eastAsia="en-DK"/>
-        </w:rPr>
-      </w:pPr>
-      <w:r>
-        <w:rPr>
+          <w:highlight w:val="yellow"/>
+          <w:lang w:val="en-GB" w:eastAsia="en-DK"/>
+        </w:rPr>
+      </w:pPr>
+    </w:p>
+    <w:p>
+      <w:pPr>
+        <w:rPr>
+          <w:highlight w:val="yellow"/>
+          <w:lang w:val="en-GB" w:eastAsia="en-DK"/>
+        </w:rPr>
+      </w:pPr>
+    </w:p>
+    <w:p>
+      <w:pPr>
+        <w:rPr>
+          <w:highlight w:val="yellow"/>
+          <w:lang w:val="en-GB" w:eastAsia="en-DK"/>
+        </w:rPr>
+      </w:pPr>
+      <w:r>
+        <w:rPr>
+          <w:highlight w:val="yellow"/>
           <w:lang w:val="en-GB" w:eastAsia="en-DK"/>
         </w:rPr>
         <w:t>Error</w:t>
       </w:r>
       <w:r>
         <w:rPr>
+          <w:highlight w:val="yellow"/>
           <w:lang w:val="en-GB" w:eastAsia="en-DK"/>
         </w:rPr>
         <w:t xml:space="preserve"> report </w:t>
@@ -1276,28 +1666,30 @@
     <w:p>
       <w:pPr>
         <w:rPr>
-          <w:lang w:val="en-GB" w:eastAsia="en-DK"/>
-        </w:rPr>
-      </w:pPr>
-    </w:p>
-    <w:p>
-      <w:pPr>
-        <w:rPr>
-          <w:lang w:val="en-GB" w:eastAsia="en-DK"/>
-        </w:rPr>
-      </w:pPr>
-    </w:p>
-    <w:p>
-      <w:pPr>
-        <w:rPr>
-          <w:lang w:val="en-GB" w:eastAsia="en-DK"/>
-        </w:rPr>
-      </w:pPr>
-      <w:r>
-        <w:rPr>
-          <w:lang w:val="en-GB" w:eastAsia="en-DK"/>
-        </w:rPr>
-        <w:lastRenderedPageBreak/>
+          <w:highlight w:val="yellow"/>
+          <w:lang w:val="en-GB" w:eastAsia="en-DK"/>
+        </w:rPr>
+      </w:pPr>
+    </w:p>
+    <w:p>
+      <w:pPr>
+        <w:rPr>
+          <w:highlight w:val="yellow"/>
+          <w:lang w:val="en-GB" w:eastAsia="en-DK"/>
+        </w:rPr>
+      </w:pPr>
+    </w:p>
+    <w:p>
+      <w:pPr>
+        <w:rPr>
+          <w:lang w:val="en-GB" w:eastAsia="en-DK"/>
+        </w:rPr>
+      </w:pPr>
+      <w:r>
+        <w:rPr>
+          <w:highlight w:val="yellow"/>
+          <w:lang w:val="en-GB" w:eastAsia="en-DK"/>
+        </w:rPr>
         <w:t>Dataset</w:t>
       </w:r>
     </w:p>
@@ -1462,7 +1854,7 @@
         </w:rPr>
         <w:t xml:space="preserve">KQL sample has been updated, see </w:t>
       </w:r>
-      <w:hyperlink r:id="rId5" w:history="1">
+      <w:hyperlink r:id="rId13" w:history="1">
         <w:r>
           <w:rPr>
             <w:rStyle w:val="Hyperlink"/>
@@ -1922,7 +2314,7 @@
         </w:rPr>
         <w:t xml:space="preserve">KQL samples might already have been updated, see </w:t>
       </w:r>
-      <w:hyperlink r:id="rId6" w:history="1">
+      <w:hyperlink r:id="rId14" w:history="1">
         <w:proofErr w:type="spellStart"/>
         <w:r>
           <w:rPr>
@@ -2082,26 +2474,8 @@
           <w:szCs w:val="21"/>
           <w:lang w:val="en-US"/>
         </w:rPr>
-        <w:t>Information on files blocked from upload due to malware scanning (only in the online version</w:t>
-      </w:r>
-      <w:proofErr w:type="gramStart"/>
-      <w:r>
-        <w:rPr>
-          <w:rFonts w:ascii="Segoe UI" w:hAnsi="Segoe UI" w:cs="Segoe UI"/>
-          <w:color w:val="24292F"/>
-          <w:sz w:val="21"/>
-          <w:szCs w:val="21"/>
-          <w:lang w:val="en-US"/>
-        </w:rPr>
-        <w:t>).</w:t>
-      </w:r>
-      <w:r>
-        <w:rPr>
-          <w:lang w:val="en-GB" w:eastAsia="en-DK"/>
-        </w:rPr>
-        <w:t>.</w:t>
-      </w:r>
-      <w:proofErr w:type="gramEnd"/>
+        <w:t>Information on files blocked from upload due to malware scanning (only in the online version).</w:t>
+      </w:r>
     </w:p>
     <w:p>
       <w:pPr>
@@ -2118,79 +2492,8 @@
         <w:rPr>
           <w:lang w:val="en-GB" w:eastAsia="en-DK"/>
         </w:rPr>
-        <w:t xml:space="preserve">Error codes in failed OData calls to help troubleshoot 400 return code </w:t>
-      </w:r>
-      <w:proofErr w:type="gramStart"/>
-      <w:r>
-        <w:rPr>
-          <w:lang w:val="en-GB" w:eastAsia="en-DK"/>
-        </w:rPr>
-        <w:t>signal</w:t>
-      </w:r>
-      <w:proofErr w:type="gramEnd"/>
-      <w:r>
-        <w:rPr>
-          <w:lang w:val="en-GB" w:eastAsia="en-DK"/>
-        </w:rPr>
-        <w:t>.</w:t>
-      </w:r>
-    </w:p>
-    <w:p>
-      <w:pPr>
-        <w:pStyle w:val="ListParagraph"/>
-        <w:numPr>
-          <w:ilvl w:val="0"/>
-          <w:numId w:val="10"/>
-        </w:numPr>
-        <w:rPr>
-          <w:lang w:val="en-GB" w:eastAsia="en-DK"/>
-        </w:rPr>
-      </w:pPr>
-      <w:r>
-        <w:rPr>
-          <w:lang w:val="en-GB" w:eastAsia="en-DK"/>
-        </w:rPr>
         <w:t>PTE validation signal (PTEs that block updates to next major)</w:t>
       </w:r>
-    </w:p>
-    <w:p>
-      <w:pPr>
-        <w:pStyle w:val="ListParagraph"/>
-        <w:numPr>
-          <w:ilvl w:val="0"/>
-          <w:numId w:val="10"/>
-        </w:numPr>
-        <w:rPr>
-          <w:lang w:val="en-GB" w:eastAsia="en-DK"/>
-        </w:rPr>
-      </w:pPr>
-      <w:r>
-        <w:rPr>
-          <w:lang w:val="en-GB" w:eastAsia="en-DK"/>
-        </w:rPr>
-        <w:t xml:space="preserve">New dimension </w:t>
-      </w:r>
-      <w:proofErr w:type="spellStart"/>
-      <w:r>
-        <w:rPr>
-          <w:lang w:val="en-GB" w:eastAsia="en-DK"/>
-        </w:rPr>
-        <w:t>suspendedTime</w:t>
-      </w:r>
-      <w:proofErr w:type="spellEnd"/>
-      <w:r>
-        <w:rPr>
-          <w:lang w:val="en-GB" w:eastAsia="en-DK"/>
-        </w:rPr>
-        <w:t xml:space="preserve"> in Long Running AL (RT0018)</w:t>
-      </w:r>
-    </w:p>
-    <w:p>
-      <w:pPr>
-        <w:rPr>
-          <w:lang w:val="en-GB" w:eastAsia="en-DK"/>
-        </w:rPr>
-      </w:pPr>
     </w:p>
     <w:p>
       <w:pPr>
@@ -2293,7 +2596,7 @@
         </w:rPr>
         <w:t xml:space="preserve">Read more here: </w:t>
       </w:r>
-      <w:hyperlink r:id="rId7" w:anchor="no-code-alerting-with-power-bi-metrics" w:history="1">
+      <w:hyperlink r:id="rId15" w:anchor="no-code-alerting-with-power-bi-metrics" w:history="1">
         <w:r>
           <w:rPr>
             <w:rStyle w:val="Hyperlink"/>
@@ -2328,6 +2631,7 @@
           <w:bCs/>
           <w:lang w:val="en-GB" w:eastAsia="en-DK"/>
         </w:rPr>
+        <w:lastRenderedPageBreak/>
         <w:t>New docs page: Telemetry FAQ</w:t>
       </w:r>
     </w:p>
@@ -2394,7 +2698,7 @@
           <w:lang w:val="en-GB" w:eastAsia="en-DK"/>
         </w:rPr>
       </w:pPr>
-      <w:hyperlink r:id="rId8" w:history="1">
+      <w:hyperlink r:id="rId16" w:history="1">
         <w:r>
           <w:rPr>
             <w:rStyle w:val="Hyperlink"/>
@@ -2431,7 +2735,7 @@
           <w:bCs/>
           <w:lang w:val="en-GB" w:eastAsia="en-DK"/>
         </w:rPr>
-        <w:t xml:space="preserve">KQL samples added to </w:t>
+        <w:t xml:space="preserve">Install, share, and update the </w:t>
       </w:r>
       <w:proofErr w:type="gramStart"/>
       <w:r>
@@ -2440,6 +2744,116 @@
           <w:bCs/>
           <w:lang w:val="en-GB" w:eastAsia="en-DK"/>
         </w:rPr>
+        <w:t>apps</w:t>
+      </w:r>
+      <w:proofErr w:type="gramEnd"/>
+    </w:p>
+    <w:p>
+      <w:pPr>
+        <w:rPr>
+          <w:lang w:val="en-GB" w:eastAsia="en-DK"/>
+        </w:rPr>
+      </w:pPr>
+      <w:r>
+        <w:rPr>
+          <w:lang w:val="en-GB" w:eastAsia="en-DK"/>
+        </w:rPr>
+        <w:t xml:space="preserve">Confused about how to update the Power BI apps </w:t>
+      </w:r>
+      <w:proofErr w:type="gramStart"/>
+      <w:r>
+        <w:rPr>
+          <w:lang w:val="en-GB" w:eastAsia="en-DK"/>
+        </w:rPr>
+        <w:t>and also</w:t>
+      </w:r>
+      <w:proofErr w:type="gramEnd"/>
+      <w:r>
+        <w:rPr>
+          <w:lang w:val="en-GB" w:eastAsia="en-DK"/>
+        </w:rPr>
+        <w:t xml:space="preserve"> how the semantics of overwrite behaviour is? </w:t>
+      </w:r>
+    </w:p>
+    <w:p>
+      <w:pPr>
+        <w:rPr>
+          <w:lang w:val="en-GB" w:eastAsia="en-DK"/>
+        </w:rPr>
+      </w:pPr>
+      <w:r>
+        <w:rPr>
+          <w:lang w:val="en-GB" w:eastAsia="en-DK"/>
+        </w:rPr>
+        <w:t>Read more here:</w:t>
+      </w:r>
+    </w:p>
+    <w:p>
+      <w:pPr>
+        <w:rPr>
+          <w:lang w:val="en-GB" w:eastAsia="en-DK"/>
+        </w:rPr>
+      </w:pPr>
+      <w:r>
+        <w:rPr>
+          <w:highlight w:val="yellow"/>
+          <w:lang w:val="en-GB" w:eastAsia="en-DK"/>
+        </w:rPr>
+        <w:t>TODO: add BC docs link instead of PBI link</w:t>
+      </w:r>
+    </w:p>
+    <w:p>
+      <w:pPr>
+        <w:rPr>
+          <w:lang w:val="en-GB" w:eastAsia="en-DK"/>
+        </w:rPr>
+      </w:pPr>
+      <w:hyperlink r:id="rId17" w:history="1">
+        <w:r>
+          <w:rPr>
+            <w:rStyle w:val="Hyperlink"/>
+            <w:lang w:val="en-GB" w:eastAsia="en-DK"/>
+          </w:rPr>
+          <w:t>https://learn.microsoft.com/en-us/power-bi/connect-data/service-template-apps-install-distribute</w:t>
+        </w:r>
+      </w:hyperlink>
+      <w:r>
+        <w:rPr>
+          <w:lang w:val="en-GB" w:eastAsia="en-DK"/>
+        </w:rPr>
+        <w:t xml:space="preserve"> </w:t>
+      </w:r>
+    </w:p>
+    <w:p>
+      <w:pPr>
+        <w:rPr>
+          <w:lang w:val="en-GB" w:eastAsia="en-DK"/>
+        </w:rPr>
+      </w:pPr>
+    </w:p>
+    <w:p>
+      <w:pPr>
+        <w:rPr>
+          <w:b/>
+          <w:bCs/>
+          <w:lang w:val="en-GB" w:eastAsia="en-DK"/>
+        </w:rPr>
+      </w:pPr>
+      <w:r>
+        <w:rPr>
+          <w:b/>
+          <w:bCs/>
+          <w:lang w:val="en-GB" w:eastAsia="en-DK"/>
+        </w:rPr>
+        <w:t xml:space="preserve">KQL samples added to </w:t>
+      </w:r>
+      <w:proofErr w:type="gramStart"/>
+      <w:r>
+        <w:rPr>
+          <w:b/>
+          <w:bCs/>
+          <w:lang w:val="en-GB" w:eastAsia="en-DK"/>
+        </w:rPr>
         <w:t>docs</w:t>
       </w:r>
       <w:proofErr w:type="gramEnd"/>
@@ -2477,7 +2891,7 @@
           <w:lang w:val="en-GB" w:eastAsia="en-DK"/>
         </w:rPr>
       </w:pPr>
-      <w:hyperlink r:id="rId9" w:history="1">
+      <w:hyperlink r:id="rId18" w:history="1">
         <w:r>
           <w:rPr>
             <w:rStyle w:val="Hyperlink"/>
@@ -2512,7 +2926,7 @@
           <w:lang w:val="en-GB" w:eastAsia="en-DK"/>
         </w:rPr>
       </w:pPr>
-      <w:hyperlink r:id="rId10" w:history="1">
+      <w:hyperlink r:id="rId19" w:history="1">
         <w:r>
           <w:rPr>
             <w:rStyle w:val="Hyperlink"/>
@@ -2740,7 +3154,7 @@
           <w:lang w:val="en-US"/>
         </w:rPr>
       </w:pPr>
-      <w:hyperlink r:id="rId11" w:history="1">
+      <w:hyperlink r:id="rId20" w:history="1">
         <w:r>
           <w:rPr>
             <w:rStyle w:val="Hyperlink"/>
@@ -2782,6 +3196,8 @@
       </w:r>
     </w:p>
     <w:p/>
+    <w:p/>
+    <w:p/>
     <w:p>
       <w:pPr>
         <w:pStyle w:val="Heading1"/>
@@ -3024,7 +3440,6 @@
         <w:rPr>
           <w:lang w:val="en-GB"/>
         </w:rPr>
-        <w:lastRenderedPageBreak/>
         <w:t xml:space="preserve">PPS. It is not too late to rate the Power BI apps on </w:t>
       </w:r>
       <w:proofErr w:type="spellStart"/>
@@ -3080,12 +3495,27 @@
           <w:lang w:val="en-GB"/>
         </w:rPr>
       </w:pPr>
-      <w:r>
-        <w:rPr>
-          <w:highlight w:val="yellow"/>
+      <w:hyperlink r:id="rId21" w:history="1">
+        <w:r>
+          <w:rPr>
+            <w:rStyle w:val="Hyperlink"/>
+            <w:lang w:val="en-GB"/>
+          </w:rPr>
+          <w:t>https://appsource.microsoft.com/en-us/product/power-bi/microsoftdynsmb.bc_telemetry_pbi_ap</w:t>
+        </w:r>
+        <w:r>
+          <w:rPr>
+            <w:rStyle w:val="Hyperlink"/>
+            <w:lang w:val="en-GB"/>
+          </w:rPr>
+          <w:t>p</w:t>
+        </w:r>
+      </w:hyperlink>
+      <w:r>
+        <w:rPr>
           <w:lang w:val="en-GB"/>
         </w:rPr>
-        <w:t>TODO</w:t>
+        <w:t xml:space="preserve"> </w:t>
       </w:r>
     </w:p>
     <w:p>
@@ -3098,6 +3528,33 @@
         <w:rPr>
           <w:lang w:val="en-GB"/>
         </w:rPr>
+        <w:t>(</w:t>
+      </w:r>
+      <w:proofErr w:type="gramStart"/>
+      <w:r>
+        <w:rPr>
+          <w:lang w:val="en-GB"/>
+        </w:rPr>
+        <w:t>for</w:t>
+      </w:r>
+      <w:proofErr w:type="gramEnd"/>
+      <w:r>
+        <w:rPr>
+          <w:lang w:val="en-GB"/>
+        </w:rPr>
+        <w:t xml:space="preserve"> environment telemetry)</w:t>
+      </w:r>
+    </w:p>
+    <w:p>
+      <w:pPr>
+        <w:rPr>
+          <w:lang w:val="en-GB"/>
+        </w:rPr>
+      </w:pPr>
+      <w:r>
+        <w:rPr>
+          <w:lang w:val="en-GB"/>
+        </w:rPr>
         <w:t xml:space="preserve">or </w:t>
       </w:r>
     </w:p>
@@ -3107,12 +3564,20 @@
           <w:lang w:val="en-GB"/>
         </w:rPr>
       </w:pPr>
-      <w:r>
-        <w:rPr>
-          <w:highlight w:val="yellow"/>
+      <w:hyperlink r:id="rId22" w:history="1">
+        <w:r>
+          <w:rPr>
+            <w:rStyle w:val="Hyperlink"/>
+            <w:lang w:val="en-GB"/>
+          </w:rPr>
+          <w:t>https://appsource.microsoft.com/en-us/product/power-bi/microsoftdynsmb.bc_telemetry_pbi_app_isv_version</w:t>
+        </w:r>
+      </w:hyperlink>
+      <w:r>
+        <w:rPr>
           <w:lang w:val="en-GB"/>
         </w:rPr>
-        <w:t>TODO</w:t>
+        <w:t xml:space="preserve"> </w:t>
       </w:r>
     </w:p>
     <w:p>
@@ -3122,6 +3587,38 @@
           <w:lang w:val="en-GB"/>
         </w:rPr>
       </w:pPr>
+      <w:r>
+        <w:rPr>
+          <w:lang w:val="en-GB"/>
+        </w:rPr>
+        <w:t>(</w:t>
+      </w:r>
+      <w:proofErr w:type="gramStart"/>
+      <w:r>
+        <w:rPr>
+          <w:lang w:val="en-GB"/>
+        </w:rPr>
+        <w:t>for</w:t>
+      </w:r>
+      <w:proofErr w:type="gramEnd"/>
+      <w:r>
+        <w:rPr>
+          <w:lang w:val="en-GB"/>
+        </w:rPr>
+        <w:t xml:space="preserve"> </w:t>
+      </w:r>
+      <w:r>
+        <w:rPr>
+          <w:lang w:val="en-GB"/>
+        </w:rPr>
+        <w:t>app</w:t>
+      </w:r>
+      <w:r>
+        <w:rPr>
+          <w:lang w:val="en-GB"/>
+        </w:rPr>
+        <w:t xml:space="preserve"> telemetry)</w:t>
+      </w:r>
     </w:p>
     <w:sectPr>
       <w:pgSz w:w="11906" w:h="16838"/>
@@ -5447,7 +5944,7 @@
   <w:style w:type="paragraph" w:default="1" w:styleId="Normal">
     <w:name w:val="Normal"/>
     <w:qFormat/>
-    <w:rsid w:val="00B56DEA"/>
+    <w:rsid w:val="008578B2"/>
   </w:style>
   <w:style w:type="paragraph" w:styleId="Heading1">
     <w:name w:val="heading 1"/>

</xml_diff>

<commit_message>
more conf session news
</commit_message>
<xml_diff>
--- a/samples/AppInsights/News/2023-05-01-Whats new in Dynamics 365 Business Central telemetry - May 2023.docx
+++ b/samples/AppInsights/News/2023-05-01-Whats new in Dynamics 365 Business Central telemetry - May 2023.docx
@@ -583,6 +583,49 @@
     <w:p>
       <w:pPr>
         <w:rPr>
+          <w:rFonts w:eastAsia="Times New Roman"/>
+          <w:color w:val="000000"/>
+          <w:sz w:val="24"/>
+          <w:szCs w:val="24"/>
+        </w:rPr>
+      </w:pPr>
+      <w:r>
+        <w:rPr>
+          <w:lang w:val="en-GB" w:eastAsia="en-DK"/>
+        </w:rPr>
+        <w:t>Full day pre-conference session: Telemetry Deep-Dive, by Microsoft MVP Krzysztof Bialowas</w:t>
+      </w:r>
+      <w:r>
+        <w:rPr>
+          <w:rFonts w:eastAsia="Times New Roman"/>
+          <w:color w:val="000000"/>
+          <w:sz w:val="24"/>
+          <w:szCs w:val="24"/>
+        </w:rPr>
+        <w:br/>
+      </w:r>
+      <w:hyperlink r:id="rId5" w:history="1">
+        <w:r>
+          <w:rPr>
+            <w:rStyle w:val="Hyperlink"/>
+            <w:rFonts w:eastAsia="Times New Roman"/>
+            <w:sz w:val="24"/>
+            <w:szCs w:val="24"/>
+          </w:rPr>
+          <w:t>https://directions4partners.com/days-of-knowledge/central-2023/pre-conference-training/telemetry-deep-dive/</w:t>
+        </w:r>
+      </w:hyperlink>
+    </w:p>
+    <w:p>
+      <w:pPr>
+        <w:rPr>
+          <w:lang w:val="en-GB" w:eastAsia="en-DK"/>
+        </w:rPr>
+      </w:pPr>
+    </w:p>
+    <w:p>
+      <w:pPr>
+        <w:rPr>
           <w:lang w:val="en-GB" w:eastAsia="en-DK"/>
         </w:rPr>
       </w:pPr>
@@ -625,7 +668,7 @@
           <w:lang w:val="en-GB" w:eastAsia="en-DK"/>
         </w:rPr>
       </w:pPr>
-      <w:hyperlink r:id="rId5" w:history="1">
+      <w:hyperlink r:id="rId6" w:history="1">
         <w:r>
           <w:rPr>
             <w:rStyle w:val="Hyperlink"/>
@@ -679,7 +722,7 @@
           <w:lang w:val="en-GB" w:eastAsia="en-DK"/>
         </w:rPr>
       </w:pPr>
-      <w:hyperlink r:id="rId6" w:history="1">
+      <w:hyperlink r:id="rId7" w:history="1">
         <w:r>
           <w:rPr>
             <w:rStyle w:val="Hyperlink"/>
@@ -736,7 +779,7 @@
           <w:lang w:val="en-GB" w:eastAsia="en-DK"/>
         </w:rPr>
       </w:pPr>
-      <w:hyperlink r:id="rId7" w:history="1">
+      <w:hyperlink r:id="rId8" w:history="1">
         <w:r>
           <w:rPr>
             <w:rStyle w:val="Hyperlink"/>
@@ -812,13 +855,7 @@
         <w:rPr>
           <w:lang w:val="en-GB" w:eastAsia="en-DK"/>
         </w:rPr>
-        <w:t>Nordic</w:t>
-      </w:r>
-      <w:r>
-        <w:rPr>
-          <w:lang w:val="en-GB" w:eastAsia="en-DK"/>
-        </w:rPr>
-        <w:t xml:space="preserve"> conference this year, consider learning some tips and tricks about telemetry in these sessions:</w:t>
+        <w:t>Nordic conference this year, consider learning some tips and tricks about telemetry in these sessions:</w:t>
       </w:r>
     </w:p>
     <w:p>
@@ -844,7 +881,19 @@
         <w:rPr>
           <w:lang w:val="en-GB" w:eastAsia="en-DK"/>
         </w:rPr>
-        <w:t>Telemetry Deep-Five</w:t>
+        <w:t>Telemetry Deep-</w:t>
+      </w:r>
+      <w:r>
+        <w:rPr>
+          <w:lang w:val="en-GB" w:eastAsia="en-DK"/>
+        </w:rPr>
+        <w:t>Div</w:t>
+      </w:r>
+      <w:r>
+        <w:rPr>
+          <w:lang w:val="en-GB" w:eastAsia="en-DK"/>
+        </w:rPr>
+        <w:t>e</w:t>
       </w:r>
       <w:r>
         <w:rPr>
@@ -865,7 +914,7 @@
           <w:lang w:val="en-GB" w:eastAsia="en-DK"/>
         </w:rPr>
       </w:pPr>
-      <w:hyperlink r:id="rId8" w:history="1">
+      <w:hyperlink r:id="rId9" w:history="1">
         <w:r>
           <w:rPr>
             <w:rStyle w:val="Hyperlink"/>
@@ -933,7 +982,7 @@
           <w:lang w:val="en-GB" w:eastAsia="en-DK"/>
         </w:rPr>
       </w:pPr>
-      <w:hyperlink r:id="rId9" w:history="1">
+      <w:hyperlink r:id="rId10" w:history="1">
         <w:r>
           <w:rPr>
             <w:rStyle w:val="Hyperlink"/>
@@ -990,7 +1039,7 @@
           <w:lang w:val="en-GB" w:eastAsia="en-DK"/>
         </w:rPr>
       </w:pPr>
-      <w:hyperlink r:id="rId10" w:history="1">
+      <w:hyperlink r:id="rId11" w:history="1">
         <w:r>
           <w:rPr>
             <w:rStyle w:val="Hyperlink"/>
@@ -1151,7 +1200,7 @@
           <w:lang w:val="en-GB" w:eastAsia="en-DK"/>
         </w:rPr>
       </w:pPr>
-      <w:hyperlink r:id="rId11" w:history="1">
+      <w:hyperlink r:id="rId12" w:history="1">
         <w:r>
           <w:rPr>
             <w:rStyle w:val="Hyperlink"/>
@@ -1270,6 +1319,120 @@
           <w:bCs/>
           <w:lang w:val="en-GB" w:eastAsia="en-DK"/>
         </w:rPr>
+        <w:t>For both apps</w:t>
+      </w:r>
+    </w:p>
+    <w:p>
+      <w:pPr>
+        <w:rPr>
+          <w:lang w:val="en-GB" w:eastAsia="en-DK"/>
+        </w:rPr>
+      </w:pPr>
+      <w:r>
+        <w:rPr>
+          <w:lang w:val="en-GB" w:eastAsia="en-DK"/>
+        </w:rPr>
+        <w:t>Error report</w:t>
+      </w:r>
+    </w:p>
+    <w:p>
+      <w:pPr>
+        <w:rPr>
+          <w:lang w:val="en-GB" w:eastAsia="en-DK"/>
+        </w:rPr>
+      </w:pPr>
+      <w:r>
+        <w:rPr>
+          <w:lang w:val="en-GB" w:eastAsia="en-DK"/>
+        </w:rPr>
+        <w:t>On page 'Report Errors', add per-app/per-object visuals.</w:t>
+      </w:r>
+      <w:r>
+        <w:rPr>
+          <w:lang w:val="en-GB" w:eastAsia="en-DK"/>
+        </w:rPr>
+        <w:t xml:space="preserve"> Allows you to easier troubleshoot errors based on app or object.</w:t>
+      </w:r>
+    </w:p>
+    <w:p>
+      <w:pPr>
+        <w:rPr>
+          <w:lang w:val="en-GB" w:eastAsia="en-DK"/>
+        </w:rPr>
+      </w:pPr>
+    </w:p>
+    <w:p>
+      <w:pPr>
+        <w:rPr>
+          <w:lang w:val="en-GB" w:eastAsia="en-DK"/>
+        </w:rPr>
+      </w:pPr>
+      <w:r>
+        <w:rPr>
+          <w:lang w:val="en-GB" w:eastAsia="en-DK"/>
+        </w:rPr>
+        <w:t>Performance report</w:t>
+      </w:r>
+    </w:p>
+    <w:p>
+      <w:pPr>
+        <w:rPr>
+          <w:lang w:val="en-GB" w:eastAsia="en-DK"/>
+        </w:rPr>
+      </w:pPr>
+      <w:r>
+        <w:rPr>
+          <w:lang w:val="en-GB" w:eastAsia="en-DK"/>
+        </w:rPr>
+        <w:t>On page 'Reports', added visual to show time to generate dataset and render the report.</w:t>
+      </w:r>
+      <w:r>
+        <w:rPr>
+          <w:lang w:val="en-GB" w:eastAsia="en-DK"/>
+        </w:rPr>
+        <w:t xml:space="preserve"> Allows you to troubleshoot report performance issues due to dataset generation or time spent in applying layouts.</w:t>
+      </w:r>
+    </w:p>
+    <w:p>
+      <w:pPr>
+        <w:rPr>
+          <w:lang w:val="en-GB" w:eastAsia="en-DK"/>
+        </w:rPr>
+      </w:pPr>
+      <w:r>
+        <w:rPr>
+          <w:lang w:val="en-GB" w:eastAsia="en-DK"/>
+        </w:rPr>
+        <w:t>On page app updates, changed visuals to use a matrix</w:t>
+      </w:r>
+      <w:r>
+        <w:rPr>
+          <w:lang w:val="en-GB" w:eastAsia="en-DK"/>
+        </w:rPr>
+        <w:t>. Makes it easier to drill into app updates data.</w:t>
+      </w:r>
+    </w:p>
+    <w:p>
+      <w:pPr>
+        <w:rPr>
+          <w:lang w:val="en-GB" w:eastAsia="en-DK"/>
+        </w:rPr>
+      </w:pPr>
+    </w:p>
+    <w:p>
+      <w:pPr>
+        <w:rPr>
+          <w:b/>
+          <w:bCs/>
+          <w:lang w:val="en-GB" w:eastAsia="en-DK"/>
+        </w:rPr>
+      </w:pPr>
+      <w:r>
+        <w:rPr>
+          <w:b/>
+          <w:bCs/>
+          <w:lang w:val="en-GB" w:eastAsia="en-DK"/>
+        </w:rPr>
         <w:t>Environment Usage app</w:t>
       </w:r>
     </w:p>
@@ -1296,6 +1459,7 @@
         <w:rPr>
           <w:lang w:val="en-GB" w:eastAsia="en-DK"/>
         </w:rPr>
+        <w:lastRenderedPageBreak/>
         <w:t>On page 'Incoming Webservice Errors', added per-app/per-object visuals.</w:t>
       </w:r>
       <w:r>
@@ -1321,38 +1485,7 @@
         <w:rPr>
           <w:lang w:val="en-GB" w:eastAsia="en-DK"/>
         </w:rPr>
-        <w:t xml:space="preserve"> </w:t>
-      </w:r>
-      <w:r>
-        <w:rPr>
-          <w:lang w:val="en-GB" w:eastAsia="en-DK"/>
-        </w:rPr>
-        <w:t>Allows you to easier troubleshoot errors based on app or object.</w:t>
-      </w:r>
-    </w:p>
-    <w:p>
-      <w:pPr>
-        <w:rPr>
-          <w:lang w:val="en-GB" w:eastAsia="en-DK"/>
-        </w:rPr>
-      </w:pPr>
-      <w:r>
-        <w:rPr>
-          <w:lang w:val="en-GB" w:eastAsia="en-DK"/>
-        </w:rPr>
-        <w:t>On page 'Report Errors', add per-app/per-object visuals.</w:t>
-      </w:r>
-      <w:r>
-        <w:rPr>
-          <w:lang w:val="en-GB" w:eastAsia="en-DK"/>
-        </w:rPr>
-        <w:t xml:space="preserve"> </w:t>
-      </w:r>
-      <w:r>
-        <w:rPr>
-          <w:lang w:val="en-GB" w:eastAsia="en-DK"/>
-        </w:rPr>
-        <w:t>Allows you to easier troubleshoot errors based on app or object.</w:t>
+        <w:t xml:space="preserve"> Allows you to easier troubleshoot errors based on app or object.</w:t>
       </w:r>
     </w:p>
     <w:p>
@@ -1411,76 +1544,6 @@
         <w:rPr>
           <w:lang w:val="en-GB" w:eastAsia="en-DK"/>
         </w:rPr>
-        <w:t>Performance report</w:t>
-      </w:r>
-    </w:p>
-    <w:p>
-      <w:pPr>
-        <w:rPr>
-          <w:lang w:val="en-GB" w:eastAsia="en-DK"/>
-        </w:rPr>
-      </w:pPr>
-      <w:r>
-        <w:rPr>
-          <w:lang w:val="en-GB" w:eastAsia="en-DK"/>
-        </w:rPr>
-        <w:t>On page app updates, changed visuals to use a matrix</w:t>
-      </w:r>
-      <w:r>
-        <w:rPr>
-          <w:lang w:val="en-GB" w:eastAsia="en-DK"/>
-        </w:rPr>
-        <w:t>. Makes it easier to drill into app updates data.</w:t>
-      </w:r>
-    </w:p>
-    <w:p>
-      <w:pPr>
-        <w:rPr>
-          <w:lang w:val="en-GB" w:eastAsia="en-DK"/>
-        </w:rPr>
-      </w:pPr>
-      <w:r>
-        <w:rPr>
-          <w:lang w:val="en-GB" w:eastAsia="en-DK"/>
-        </w:rPr>
-        <w:t>On page 'Reports', added visual to show time to generate dataset and render the report.</w:t>
-      </w:r>
-      <w:r>
-        <w:rPr>
-          <w:lang w:val="en-GB" w:eastAsia="en-DK"/>
-        </w:rPr>
-        <w:t xml:space="preserve"> </w:t>
-      </w:r>
-      <w:r>
-        <w:rPr>
-          <w:lang w:val="en-GB" w:eastAsia="en-DK"/>
-        </w:rPr>
-        <w:t xml:space="preserve">Allows you to </w:t>
-      </w:r>
-      <w:r>
-        <w:rPr>
-          <w:lang w:val="en-GB" w:eastAsia="en-DK"/>
-        </w:rPr>
-        <w:t>troubleshoot report performance issues due to dataset generation or time spent in applying layouts.</w:t>
-      </w:r>
-    </w:p>
-    <w:p>
-      <w:pPr>
-        <w:rPr>
-          <w:lang w:val="en-GB" w:eastAsia="en-DK"/>
-        </w:rPr>
-      </w:pPr>
-    </w:p>
-    <w:p>
-      <w:pPr>
-        <w:rPr>
-          <w:lang w:val="en-GB" w:eastAsia="en-DK"/>
-        </w:rPr>
-      </w:pPr>
-      <w:r>
-        <w:rPr>
-          <w:lang w:val="en-GB" w:eastAsia="en-DK"/>
-        </w:rPr>
         <w:t>Administration report</w:t>
       </w:r>
     </w:p>
@@ -1529,7 +1592,7 @@
           <w:lang w:val="en-GB" w:eastAsia="en-DK"/>
         </w:rPr>
       </w:pPr>
-      <w:hyperlink r:id="rId12" w:history="1">
+      <w:hyperlink r:id="rId13" w:history="1">
         <w:r>
           <w:rPr>
             <w:rStyle w:val="Hyperlink"/>
@@ -1572,7 +1635,6 @@
         <w:rPr>
           <w:b/>
           <w:bCs/>
-          <w:highlight w:val="yellow"/>
           <w:lang w:val="en-GB" w:eastAsia="en-DK"/>
         </w:rPr>
         <w:t>App Usage</w:t>
@@ -1581,7 +1643,6 @@
         <w:rPr>
           <w:b/>
           <w:bCs/>
-          <w:highlight w:val="yellow"/>
           <w:lang w:val="en-GB" w:eastAsia="en-DK"/>
         </w:rPr>
         <w:t xml:space="preserve"> app</w:t>
@@ -1590,115 +1651,15 @@
     <w:p>
       <w:pPr>
         <w:rPr>
-          <w:highlight w:val="yellow"/>
-          <w:lang w:val="en-GB" w:eastAsia="en-DK"/>
-        </w:rPr>
-      </w:pPr>
-      <w:r>
-        <w:rPr>
-          <w:highlight w:val="yellow"/>
-          <w:lang w:val="en-GB" w:eastAsia="en-DK"/>
-        </w:rPr>
-        <w:t>Usage report</w:t>
-      </w:r>
-    </w:p>
-    <w:p>
-      <w:pPr>
-        <w:rPr>
-          <w:highlight w:val="yellow"/>
-          <w:lang w:val="en-GB" w:eastAsia="en-DK"/>
-        </w:rPr>
-      </w:pPr>
-    </w:p>
-    <w:p>
-      <w:pPr>
-        <w:rPr>
-          <w:highlight w:val="yellow"/>
-          <w:lang w:val="en-GB" w:eastAsia="en-DK"/>
-        </w:rPr>
-      </w:pPr>
-      <w:r>
-        <w:rPr>
-          <w:highlight w:val="yellow"/>
-          <w:lang w:val="en-GB" w:eastAsia="en-DK"/>
-        </w:rPr>
-        <w:t>Performance report</w:t>
-      </w:r>
-    </w:p>
-    <w:p>
-      <w:pPr>
-        <w:rPr>
-          <w:highlight w:val="yellow"/>
-          <w:lang w:val="en-GB" w:eastAsia="en-DK"/>
-        </w:rPr>
-      </w:pPr>
-    </w:p>
-    <w:p>
-      <w:pPr>
-        <w:rPr>
-          <w:highlight w:val="yellow"/>
-          <w:lang w:val="en-GB" w:eastAsia="en-DK"/>
-        </w:rPr>
-      </w:pPr>
-    </w:p>
-    <w:p>
-      <w:pPr>
-        <w:rPr>
-          <w:highlight w:val="yellow"/>
-          <w:lang w:val="en-GB" w:eastAsia="en-DK"/>
-        </w:rPr>
-      </w:pPr>
-      <w:r>
-        <w:rPr>
-          <w:highlight w:val="yellow"/>
-          <w:lang w:val="en-GB" w:eastAsia="en-DK"/>
-        </w:rPr>
-        <w:t>Error</w:t>
-      </w:r>
-      <w:r>
-        <w:rPr>
-          <w:highlight w:val="yellow"/>
-          <w:lang w:val="en-GB" w:eastAsia="en-DK"/>
-        </w:rPr>
-        <w:t xml:space="preserve"> report </w:t>
-      </w:r>
-    </w:p>
-    <w:p>
-      <w:pPr>
-        <w:rPr>
-          <w:highlight w:val="yellow"/>
-          <w:lang w:val="en-GB" w:eastAsia="en-DK"/>
-        </w:rPr>
-      </w:pPr>
-    </w:p>
-    <w:p>
-      <w:pPr>
-        <w:rPr>
-          <w:highlight w:val="yellow"/>
-          <w:lang w:val="en-GB" w:eastAsia="en-DK"/>
-        </w:rPr>
-      </w:pPr>
-    </w:p>
-    <w:p>
-      <w:pPr>
-        <w:rPr>
-          <w:lang w:val="en-GB" w:eastAsia="en-DK"/>
-        </w:rPr>
-      </w:pPr>
-      <w:r>
-        <w:rPr>
-          <w:highlight w:val="yellow"/>
-          <w:lang w:val="en-GB" w:eastAsia="en-DK"/>
-        </w:rPr>
-        <w:t>Dataset</w:t>
-      </w:r>
-    </w:p>
-    <w:p>
-      <w:pPr>
-        <w:rPr>
-          <w:lang w:val="en-GB" w:eastAsia="en-DK"/>
-        </w:rPr>
-      </w:pPr>
+          <w:lang w:val="en-GB" w:eastAsia="en-DK"/>
+        </w:rPr>
+      </w:pPr>
+      <w:r>
+        <w:rPr>
+          <w:lang w:val="en-GB" w:eastAsia="en-DK"/>
+        </w:rPr>
+        <w:t>All major changes are described above (these were changes that were applied to both apps).</w:t>
+      </w:r>
     </w:p>
     <w:p>
       <w:pPr>
@@ -1726,11 +1687,20 @@
           <w:lang w:val="en-GB" w:eastAsia="en-DK"/>
         </w:rPr>
       </w:pPr>
-      <w:r>
-        <w:rPr>
-          <w:lang w:val="en-GB" w:eastAsia="en-DK"/>
-        </w:rPr>
-        <w:t>https://github.com/microsoft/BCTech/blob/master/samples/AppInsights/PowerBI/Reports/AppSource/isv-app-pbix/changelog-isv-app.txt</w:t>
+      <w:hyperlink r:id="rId14" w:history="1">
+        <w:r>
+          <w:rPr>
+            <w:rStyle w:val="Hyperlink"/>
+            <w:lang w:val="en-GB" w:eastAsia="en-DK"/>
+          </w:rPr>
+          <w:t>https://github.com/microsoft/BCTech/blob/master/samples/AppInsights/PowerBI/Reports/AppSource/isv-app-pbix/changelog-isv-app.txt</w:t>
+        </w:r>
+      </w:hyperlink>
+      <w:r>
+        <w:rPr>
+          <w:lang w:val="en-GB" w:eastAsia="en-DK"/>
+        </w:rPr>
+        <w:t xml:space="preserve"> </w:t>
       </w:r>
     </w:p>
     <w:p>
@@ -1854,7 +1824,7 @@
         </w:rPr>
         <w:t xml:space="preserve">KQL sample has been updated, see </w:t>
       </w:r>
-      <w:hyperlink r:id="rId13" w:history="1">
+      <w:hyperlink r:id="rId15" w:history="1">
         <w:r>
           <w:rPr>
             <w:rStyle w:val="Hyperlink"/>
@@ -2314,7 +2284,7 @@
         </w:rPr>
         <w:t xml:space="preserve">KQL samples might already have been updated, see </w:t>
       </w:r>
-      <w:hyperlink r:id="rId14" w:history="1">
+      <w:hyperlink r:id="rId16" w:history="1">
         <w:proofErr w:type="spellStart"/>
         <w:r>
           <w:rPr>
@@ -2596,7 +2566,7 @@
         </w:rPr>
         <w:t xml:space="preserve">Read more here: </w:t>
       </w:r>
-      <w:hyperlink r:id="rId15" w:anchor="no-code-alerting-with-power-bi-metrics" w:history="1">
+      <w:hyperlink r:id="rId17" w:anchor="no-code-alerting-with-power-bi-metrics" w:history="1">
         <w:r>
           <w:rPr>
             <w:rStyle w:val="Hyperlink"/>
@@ -2631,20 +2601,20 @@
           <w:bCs/>
           <w:lang w:val="en-GB" w:eastAsia="en-DK"/>
         </w:rPr>
+        <w:t>New docs page: Telemetry FAQ</w:t>
+      </w:r>
+    </w:p>
+    <w:p>
+      <w:pPr>
+        <w:rPr>
+          <w:lang w:val="en-GB" w:eastAsia="en-DK"/>
+        </w:rPr>
+      </w:pPr>
+      <w:r>
+        <w:rPr>
+          <w:lang w:val="en-GB" w:eastAsia="en-DK"/>
+        </w:rPr>
         <w:lastRenderedPageBreak/>
-        <w:t>New docs page: Telemetry FAQ</w:t>
-      </w:r>
-    </w:p>
-    <w:p>
-      <w:pPr>
-        <w:rPr>
-          <w:lang w:val="en-GB" w:eastAsia="en-DK"/>
-        </w:rPr>
-      </w:pPr>
-      <w:r>
-        <w:rPr>
-          <w:lang w:val="en-GB" w:eastAsia="en-DK"/>
-        </w:rPr>
         <w:t>We added a n</w:t>
       </w:r>
       <w:r>
@@ -2698,7 +2668,7 @@
           <w:lang w:val="en-GB" w:eastAsia="en-DK"/>
         </w:rPr>
       </w:pPr>
-      <w:hyperlink r:id="rId16" w:history="1">
+      <w:hyperlink r:id="rId18" w:history="1">
         <w:r>
           <w:rPr>
             <w:rStyle w:val="Hyperlink"/>
@@ -2794,21 +2764,7 @@
           <w:lang w:val="en-GB" w:eastAsia="en-DK"/>
         </w:rPr>
       </w:pPr>
-      <w:r>
-        <w:rPr>
-          <w:highlight w:val="yellow"/>
-          <w:lang w:val="en-GB" w:eastAsia="en-DK"/>
-        </w:rPr>
-        <w:t>TODO: add BC docs link instead of PBI link</w:t>
-      </w:r>
-    </w:p>
-    <w:p>
-      <w:pPr>
-        <w:rPr>
-          <w:lang w:val="en-GB" w:eastAsia="en-DK"/>
-        </w:rPr>
-      </w:pPr>
-      <w:hyperlink r:id="rId17" w:history="1">
+      <w:hyperlink r:id="rId19" w:history="1">
         <w:r>
           <w:rPr>
             <w:rStyle w:val="Hyperlink"/>
@@ -2891,7 +2847,7 @@
           <w:lang w:val="en-GB" w:eastAsia="en-DK"/>
         </w:rPr>
       </w:pPr>
-      <w:hyperlink r:id="rId18" w:history="1">
+      <w:hyperlink r:id="rId20" w:history="1">
         <w:r>
           <w:rPr>
             <w:rStyle w:val="Hyperlink"/>
@@ -2926,7 +2882,7 @@
           <w:lang w:val="en-GB" w:eastAsia="en-DK"/>
         </w:rPr>
       </w:pPr>
-      <w:hyperlink r:id="rId19" w:history="1">
+      <w:hyperlink r:id="rId21" w:history="1">
         <w:r>
           <w:rPr>
             <w:rStyle w:val="Hyperlink"/>
@@ -3154,7 +3110,7 @@
           <w:lang w:val="en-US"/>
         </w:rPr>
       </w:pPr>
-      <w:hyperlink r:id="rId20" w:history="1">
+      <w:hyperlink r:id="rId22" w:history="1">
         <w:r>
           <w:rPr>
             <w:rStyle w:val="Hyperlink"/>
@@ -3180,6 +3136,7 @@
         <w:rPr>
           <w:lang w:val="en-US"/>
         </w:rPr>
+        <w:lastRenderedPageBreak/>
         <w:t>has been updated with this</w:t>
       </w:r>
       <w:r>
@@ -3495,20 +3452,13 @@
           <w:lang w:val="en-GB"/>
         </w:rPr>
       </w:pPr>
-      <w:hyperlink r:id="rId21" w:history="1">
+      <w:hyperlink r:id="rId23" w:history="1">
         <w:r>
           <w:rPr>
             <w:rStyle w:val="Hyperlink"/>
             <w:lang w:val="en-GB"/>
           </w:rPr>
-          <w:t>https://appsource.microsoft.com/en-us/product/power-bi/microsoftdynsmb.bc_telemetry_pbi_ap</w:t>
-        </w:r>
-        <w:r>
-          <w:rPr>
-            <w:rStyle w:val="Hyperlink"/>
-            <w:lang w:val="en-GB"/>
-          </w:rPr>
-          <w:t>p</w:t>
+          <w:t>https://appsource.microsoft.com/en-us/product/power-bi/microsoftdynsmb.bc_telemetry_pbi_app</w:t>
         </w:r>
       </w:hyperlink>
       <w:r>
@@ -3564,7 +3514,7 @@
           <w:lang w:val="en-GB"/>
         </w:rPr>
       </w:pPr>
-      <w:hyperlink r:id="rId22" w:history="1">
+      <w:hyperlink r:id="rId24" w:history="1">
         <w:r>
           <w:rPr>
             <w:rStyle w:val="Hyperlink"/>
@@ -3605,19 +3555,7 @@
         <w:rPr>
           <w:lang w:val="en-GB"/>
         </w:rPr>
-        <w:t xml:space="preserve"> </w:t>
-      </w:r>
-      <w:r>
-        <w:rPr>
-          <w:lang w:val="en-GB"/>
-        </w:rPr>
-        <w:t>app</w:t>
-      </w:r>
-      <w:r>
-        <w:rPr>
-          <w:lang w:val="en-GB"/>
-        </w:rPr>
-        <w:t xml:space="preserve"> telemetry)</w:t>
+        <w:t xml:space="preserve"> app telemetry)</w:t>
       </w:r>
     </w:p>
     <w:sectPr>
@@ -6327,6 +6265,11 @@
     <w:basedOn w:val="DefaultParagraphFont"/>
     <w:rsid w:val="0045543C"/>
   </w:style>
+  <w:style w:type="character" w:customStyle="1" w:styleId="contentpasted1">
+    <w:name w:val="contentpasted1"/>
+    <w:basedOn w:val="DefaultParagraphFont"/>
+    <w:rsid w:val="00CE3F30"/>
+  </w:style>
 </w:styles>
 </file>
 

</xml_diff>

<commit_message>
may 2023 release is out
</commit_message>
<xml_diff>
--- a/samples/AppInsights/News/2023-05-01-Whats new in Dynamics 365 Business Central telemetry - May 2023.docx
+++ b/samples/AppInsights/News/2023-05-01-Whats new in Dynamics 365 Business Central telemetry - May 2023.docx
@@ -494,11 +494,20 @@
           <w:lang w:val="en-GB" w:eastAsia="en-DK"/>
         </w:rPr>
       </w:pPr>
-      <w:r>
-        <w:rPr>
-          <w:lang w:val="en-GB" w:eastAsia="en-DK"/>
-        </w:rPr>
-        <w:t>https://aka.ms/bcle</w:t>
+      <w:hyperlink r:id="rId5" w:history="1">
+        <w:r>
+          <w:rPr>
+            <w:rStyle w:val="Hyperlink"/>
+            <w:lang w:val="en-GB" w:eastAsia="en-DK"/>
+          </w:rPr>
+          <w:t>https://aka.ms/bcle</w:t>
+        </w:r>
+      </w:hyperlink>
+      <w:r>
+        <w:rPr>
+          <w:lang w:val="en-GB" w:eastAsia="en-DK"/>
+        </w:rPr>
+        <w:t xml:space="preserve"> </w:t>
       </w:r>
     </w:p>
     <w:p>
@@ -604,7 +613,7 @@
         </w:rPr>
         <w:br/>
       </w:r>
-      <w:hyperlink r:id="rId5" w:history="1">
+      <w:hyperlink r:id="rId6" w:history="1">
         <w:r>
           <w:rPr>
             <w:rStyle w:val="Hyperlink"/>
@@ -668,7 +677,7 @@
           <w:lang w:val="en-GB" w:eastAsia="en-DK"/>
         </w:rPr>
       </w:pPr>
-      <w:hyperlink r:id="rId6" w:history="1">
+      <w:hyperlink r:id="rId7" w:history="1">
         <w:r>
           <w:rPr>
             <w:rStyle w:val="Hyperlink"/>
@@ -722,7 +731,7 @@
           <w:lang w:val="en-GB" w:eastAsia="en-DK"/>
         </w:rPr>
       </w:pPr>
-      <w:hyperlink r:id="rId7" w:history="1">
+      <w:hyperlink r:id="rId8" w:history="1">
         <w:r>
           <w:rPr>
             <w:rStyle w:val="Hyperlink"/>
@@ -779,7 +788,7 @@
           <w:lang w:val="en-GB" w:eastAsia="en-DK"/>
         </w:rPr>
       </w:pPr>
-      <w:hyperlink r:id="rId8" w:history="1">
+      <w:hyperlink r:id="rId9" w:history="1">
         <w:r>
           <w:rPr>
             <w:rStyle w:val="Hyperlink"/>
@@ -914,7 +923,7 @@
           <w:lang w:val="en-GB" w:eastAsia="en-DK"/>
         </w:rPr>
       </w:pPr>
-      <w:hyperlink r:id="rId9" w:history="1">
+      <w:hyperlink r:id="rId10" w:history="1">
         <w:r>
           <w:rPr>
             <w:rStyle w:val="Hyperlink"/>
@@ -982,7 +991,7 @@
           <w:lang w:val="en-GB" w:eastAsia="en-DK"/>
         </w:rPr>
       </w:pPr>
-      <w:hyperlink r:id="rId10" w:history="1">
+      <w:hyperlink r:id="rId11" w:history="1">
         <w:r>
           <w:rPr>
             <w:rStyle w:val="Hyperlink"/>
@@ -1039,7 +1048,7 @@
           <w:lang w:val="en-GB" w:eastAsia="en-DK"/>
         </w:rPr>
       </w:pPr>
-      <w:hyperlink r:id="rId11" w:history="1">
+      <w:hyperlink r:id="rId12" w:history="1">
         <w:r>
           <w:rPr>
             <w:rStyle w:val="Hyperlink"/>
@@ -1200,7 +1209,7 @@
           <w:lang w:val="en-GB" w:eastAsia="en-DK"/>
         </w:rPr>
       </w:pPr>
-      <w:hyperlink r:id="rId12" w:history="1">
+      <w:hyperlink r:id="rId13" w:history="1">
         <w:r>
           <w:rPr>
             <w:rStyle w:val="Hyperlink"/>
@@ -1592,7 +1601,7 @@
           <w:lang w:val="en-GB" w:eastAsia="en-DK"/>
         </w:rPr>
       </w:pPr>
-      <w:hyperlink r:id="rId13" w:history="1">
+      <w:hyperlink r:id="rId14" w:history="1">
         <w:r>
           <w:rPr>
             <w:rStyle w:val="Hyperlink"/>
@@ -1687,7 +1696,7 @@
           <w:lang w:val="en-GB" w:eastAsia="en-DK"/>
         </w:rPr>
       </w:pPr>
-      <w:hyperlink r:id="rId14" w:history="1">
+      <w:hyperlink r:id="rId15" w:history="1">
         <w:r>
           <w:rPr>
             <w:rStyle w:val="Hyperlink"/>
@@ -1824,7 +1833,7 @@
         </w:rPr>
         <w:t xml:space="preserve">KQL sample has been updated, see </w:t>
       </w:r>
-      <w:hyperlink r:id="rId15" w:history="1">
+      <w:hyperlink r:id="rId16" w:history="1">
         <w:r>
           <w:rPr>
             <w:rStyle w:val="Hyperlink"/>
@@ -2284,7 +2293,7 @@
         </w:rPr>
         <w:t xml:space="preserve">KQL samples might already have been updated, see </w:t>
       </w:r>
-      <w:hyperlink r:id="rId16" w:history="1">
+      <w:hyperlink r:id="rId17" w:history="1">
         <w:proofErr w:type="spellStart"/>
         <w:r>
           <w:rPr>
@@ -2566,7 +2575,7 @@
         </w:rPr>
         <w:t xml:space="preserve">Read more here: </w:t>
       </w:r>
-      <w:hyperlink r:id="rId17" w:anchor="no-code-alerting-with-power-bi-metrics" w:history="1">
+      <w:hyperlink r:id="rId18" w:anchor="no-code-alerting-with-power-bi-metrics" w:history="1">
         <w:r>
           <w:rPr>
             <w:rStyle w:val="Hyperlink"/>
@@ -2668,7 +2677,7 @@
           <w:lang w:val="en-GB" w:eastAsia="en-DK"/>
         </w:rPr>
       </w:pPr>
-      <w:hyperlink r:id="rId18" w:history="1">
+      <w:hyperlink r:id="rId19" w:history="1">
         <w:r>
           <w:rPr>
             <w:rStyle w:val="Hyperlink"/>
@@ -2764,7 +2773,7 @@
           <w:lang w:val="en-GB" w:eastAsia="en-DK"/>
         </w:rPr>
       </w:pPr>
-      <w:hyperlink r:id="rId19" w:history="1">
+      <w:hyperlink r:id="rId20" w:history="1">
         <w:r>
           <w:rPr>
             <w:rStyle w:val="Hyperlink"/>
@@ -2847,7 +2856,7 @@
           <w:lang w:val="en-GB" w:eastAsia="en-DK"/>
         </w:rPr>
       </w:pPr>
-      <w:hyperlink r:id="rId20" w:history="1">
+      <w:hyperlink r:id="rId21" w:history="1">
         <w:r>
           <w:rPr>
             <w:rStyle w:val="Hyperlink"/>
@@ -2882,7 +2891,7 @@
           <w:lang w:val="en-GB" w:eastAsia="en-DK"/>
         </w:rPr>
       </w:pPr>
-      <w:hyperlink r:id="rId21" w:history="1">
+      <w:hyperlink r:id="rId22" w:history="1">
         <w:r>
           <w:rPr>
             <w:rStyle w:val="Hyperlink"/>
@@ -3110,7 +3119,7 @@
           <w:lang w:val="en-US"/>
         </w:rPr>
       </w:pPr>
-      <w:hyperlink r:id="rId22" w:history="1">
+      <w:hyperlink r:id="rId23" w:history="1">
         <w:r>
           <w:rPr>
             <w:rStyle w:val="Hyperlink"/>
@@ -3248,11 +3257,20 @@
         </w:rPr>
         <w:t xml:space="preserve">Blogs: </w:t>
       </w:r>
-      <w:r>
-        <w:rPr>
-          <w:lang w:val="en-GB" w:eastAsia="en-DK"/>
-        </w:rPr>
-        <w:t>https://github.com/microsoft/BCTech/blob/master/samples/AppInsights/BLOGS.md</w:t>
+      <w:hyperlink r:id="rId24" w:history="1">
+        <w:r>
+          <w:rPr>
+            <w:rStyle w:val="Hyperlink"/>
+            <w:lang w:val="en-GB" w:eastAsia="en-DK"/>
+          </w:rPr>
+          <w:t>https://github.com/microsoft/BCTech/blob/master/samples/AppInsights/BLOGS.md</w:t>
+        </w:r>
+      </w:hyperlink>
+      <w:r>
+        <w:rPr>
+          <w:lang w:val="en-GB" w:eastAsia="en-DK"/>
+        </w:rPr>
+        <w:t xml:space="preserve"> </w:t>
       </w:r>
     </w:p>
     <w:p>
@@ -3267,11 +3285,20 @@
         </w:rPr>
         <w:t xml:space="preserve">Videos: </w:t>
       </w:r>
-      <w:r>
-        <w:rPr>
-          <w:lang w:val="en-GB" w:eastAsia="en-DK"/>
-        </w:rPr>
-        <w:t>https://github.com/microsoft/BCTech/blob/master/samples/AppInsights/VIDEOS.md</w:t>
+      <w:hyperlink r:id="rId25" w:history="1">
+        <w:r>
+          <w:rPr>
+            <w:rStyle w:val="Hyperlink"/>
+            <w:lang w:val="en-GB" w:eastAsia="en-DK"/>
+          </w:rPr>
+          <w:t>https://github.com/microsoft/BCTech/blob/master/samples/AppInsights/VIDEOS.md</w:t>
+        </w:r>
+      </w:hyperlink>
+      <w:r>
+        <w:rPr>
+          <w:lang w:val="en-GB" w:eastAsia="en-DK"/>
+        </w:rPr>
+        <w:t xml:space="preserve"> </w:t>
       </w:r>
     </w:p>
     <w:p>
@@ -3320,7 +3347,7 @@
         <w:rPr>
           <w:lang w:val="en-GB"/>
         </w:rPr>
-        <w:t>April</w:t>
+        <w:t>May</w:t>
       </w:r>
       <w:r>
         <w:t xml:space="preserve"> newsletter. If you made it all the way down here, then you are truly a Telemetry Hero. </w:t>
@@ -3452,7 +3479,7 @@
           <w:lang w:val="en-GB"/>
         </w:rPr>
       </w:pPr>
-      <w:hyperlink r:id="rId23" w:history="1">
+      <w:hyperlink r:id="rId26" w:history="1">
         <w:r>
           <w:rPr>
             <w:rStyle w:val="Hyperlink"/>
@@ -3514,7 +3541,7 @@
           <w:lang w:val="en-GB"/>
         </w:rPr>
       </w:pPr>
-      <w:hyperlink r:id="rId24" w:history="1">
+      <w:hyperlink r:id="rId27" w:history="1">
         <w:r>
           <w:rPr>
             <w:rStyle w:val="Hyperlink"/>

</xml_diff>

<commit_message>
ready for July 2023 newsletter
</commit_message>
<xml_diff>
--- a/samples/AppInsights/News/2023-05-01-Whats new in Dynamics 365 Business Central telemetry - May 2023.docx
+++ b/samples/AppInsights/News/2023-05-01-Whats new in Dynamics 365 Business Central telemetry - May 2023.docx
@@ -1,6 +1,6 @@
 
 <file path=word/document.xml><?xml version="1.0" encoding="utf-8"?>
-<w:document xmlns:wpc="http://schemas.microsoft.com/office/word/2010/wordprocessingCanvas" xmlns:cx="http://schemas.microsoft.com/office/drawing/2014/chartex" xmlns:cx1="http://schemas.microsoft.com/office/drawing/2015/9/8/chartex" xmlns:cx2="http://schemas.microsoft.com/office/drawing/2015/10/21/chartex" xmlns:cx3="http://schemas.microsoft.com/office/drawing/2016/5/9/chartex" xmlns:cx4="http://schemas.microsoft.com/office/drawing/2016/5/10/chartex" xmlns:cx5="http://schemas.microsoft.com/office/drawing/2016/5/11/chartex" xmlns:cx6="http://schemas.microsoft.com/office/drawing/2016/5/12/chartex" xmlns:cx7="http://schemas.microsoft.com/office/drawing/2016/5/13/chartex" xmlns:cx8="http://schemas.microsoft.com/office/drawing/2016/5/14/chartex" xmlns:mc="http://schemas.openxmlformats.org/markup-compatibility/2006" xmlns:aink="http://schemas.microsoft.com/office/drawing/2016/ink" xmlns:am3d="http://schemas.microsoft.com/office/drawing/2017/model3d" xmlns:o="urn:schemas-microsoft-com:office:office" xmlns:oel="http://schemas.microsoft.com/office/2019/extlst" xmlns:r="http://schemas.openxmlformats.org/officeDocument/2006/relationships" xmlns:m="http://schemas.openxmlformats.org/officeDocument/2006/math" xmlns:v="urn:schemas-microsoft-com:vml" xmlns:wp14="http://schemas.microsoft.com/office/word/2010/wordprocessingDrawing" xmlns:wp="http://schemas.openxmlformats.org/drawingml/2006/wordprocessingDrawing" xmlns:w10="urn:schemas-microsoft-com:office:word" xmlns:w="http://schemas.openxmlformats.org/wordprocessingml/2006/main" xmlns:w14="http://schemas.microsoft.com/office/word/2010/wordml" xmlns:w15="http://schemas.microsoft.com/office/word/2012/wordml" xmlns:w16cex="http://schemas.microsoft.com/office/word/2018/wordml/cex" xmlns:w16cid="http://schemas.microsoft.com/office/word/2016/wordml/cid" xmlns:w16="http://schemas.microsoft.com/office/word/2018/wordml" xmlns:w16du="http://schemas.microsoft.com/office/word/2023/wordml/word16du" xmlns:w16sdtdh="http://schemas.microsoft.com/office/word/2020/wordml/sdtdatahash" xmlns:w16se="http://schemas.microsoft.com/office/word/2015/wordml/symex" xmlns:wpg="http://schemas.microsoft.com/office/word/2010/wordprocessingGroup" xmlns:wpi="http://schemas.microsoft.com/office/word/2010/wordprocessingInk" xmlns:wne="http://schemas.microsoft.com/office/word/2006/wordml" xmlns:wps="http://schemas.microsoft.com/office/word/2010/wordprocessingShape" mc:Ignorable="w14 w15 w16se w16cid w16 w16cex w16sdtdh wp14">
+<w:document xmlns:wpc="http://schemas.microsoft.com/office/word/2010/wordprocessingCanvas" xmlns:cx="http://schemas.microsoft.com/office/drawing/2014/chartex" xmlns:cx1="http://schemas.microsoft.com/office/drawing/2015/9/8/chartex" xmlns:cx2="http://schemas.microsoft.com/office/drawing/2015/10/21/chartex" xmlns:cx3="http://schemas.microsoft.com/office/drawing/2016/5/9/chartex" xmlns:cx4="http://schemas.microsoft.com/office/drawing/2016/5/10/chartex" xmlns:cx5="http://schemas.microsoft.com/office/drawing/2016/5/11/chartex" xmlns:cx6="http://schemas.microsoft.com/office/drawing/2016/5/12/chartex" xmlns:cx7="http://schemas.microsoft.com/office/drawing/2016/5/13/chartex" xmlns:cx8="http://schemas.microsoft.com/office/drawing/2016/5/14/chartex" xmlns:mc="http://schemas.openxmlformats.org/markup-compatibility/2006" xmlns:aink="http://schemas.microsoft.com/office/drawing/2016/ink" xmlns:am3d="http://schemas.microsoft.com/office/drawing/2017/model3d" xmlns:o="urn:schemas-microsoft-com:office:office" xmlns:oel="http://schemas.microsoft.com/office/2019/extlst" xmlns:r="http://schemas.openxmlformats.org/officeDocument/2006/relationships" xmlns:m="http://schemas.openxmlformats.org/officeDocument/2006/math" xmlns:v="urn:schemas-microsoft-com:vml" xmlns:wp14="http://schemas.microsoft.com/office/word/2010/wordprocessingDrawing" xmlns:wp="http://schemas.openxmlformats.org/drawingml/2006/wordprocessingDrawing" xmlns:w10="urn:schemas-microsoft-com:office:word" xmlns:w="http://schemas.openxmlformats.org/wordprocessingml/2006/main" xmlns:w14="http://schemas.microsoft.com/office/word/2010/wordml" xmlns:w15="http://schemas.microsoft.com/office/word/2012/wordml" xmlns:w16cex="http://schemas.microsoft.com/office/word/2018/wordml/cex" xmlns:w16cid="http://schemas.microsoft.com/office/word/2016/wordml/cid" xmlns:w16="http://schemas.microsoft.com/office/word/2018/wordml" xmlns:w16sdtdh="http://schemas.microsoft.com/office/word/2020/wordml/sdtdatahash" xmlns:w16se="http://schemas.microsoft.com/office/word/2015/wordml/symex" xmlns:wpg="http://schemas.microsoft.com/office/word/2010/wordprocessingGroup" xmlns:wpi="http://schemas.microsoft.com/office/word/2010/wordprocessingInk" xmlns:wne="http://schemas.microsoft.com/office/word/2006/wordml" xmlns:wps="http://schemas.microsoft.com/office/word/2010/wordprocessingShape" mc:Ignorable="w14 w15 w16se w16cid w16 w16cex w16sdtdh wp14">
   <w:body>
     <w:p>
       <w:pPr>
@@ -559,21 +559,7 @@
         <w:rPr>
           <w:lang w:val="en-GB" w:eastAsia="en-DK"/>
         </w:rPr>
-        <w:t xml:space="preserve">Days </w:t>
-      </w:r>
-      <w:proofErr w:type="gramStart"/>
-      <w:r>
-        <w:rPr>
-          <w:lang w:val="en-GB" w:eastAsia="en-DK"/>
-        </w:rPr>
-        <w:t>Of</w:t>
-      </w:r>
-      <w:proofErr w:type="gramEnd"/>
-      <w:r>
-        <w:rPr>
-          <w:lang w:val="en-GB" w:eastAsia="en-DK"/>
-        </w:rPr>
-        <w:t xml:space="preserve"> Knowledge Central</w:t>
+        <w:t>Days Of Knowledge Central</w:t>
       </w:r>
       <w:r>
         <w:rPr>
@@ -642,21 +628,7 @@
         <w:rPr>
           <w:lang w:val="en-GB" w:eastAsia="en-DK"/>
         </w:rPr>
-        <w:t xml:space="preserve">Telemetry From Basics </w:t>
-      </w:r>
-      <w:proofErr w:type="gramStart"/>
-      <w:r>
-        <w:rPr>
-          <w:lang w:val="en-GB" w:eastAsia="en-DK"/>
-        </w:rPr>
-        <w:t>To</w:t>
-      </w:r>
-      <w:proofErr w:type="gramEnd"/>
-      <w:r>
-        <w:rPr>
-          <w:lang w:val="en-GB" w:eastAsia="en-DK"/>
-        </w:rPr>
-        <w:t xml:space="preserve"> Advanced Usage</w:t>
+        <w:t>Telemetry From Basics To Advanced Usage</w:t>
       </w:r>
       <w:r>
         <w:rPr>
@@ -771,16 +743,8 @@
         <w:rPr>
           <w:lang w:val="en-GB" w:eastAsia="en-DK"/>
         </w:rPr>
-        <w:t xml:space="preserve">Read </w:t>
-      </w:r>
-      <w:proofErr w:type="gramStart"/>
-      <w:r>
-        <w:rPr>
-          <w:lang w:val="en-GB" w:eastAsia="en-DK"/>
-        </w:rPr>
-        <w:t>more</w:t>
-      </w:r>
-      <w:proofErr w:type="gramEnd"/>
+        <w:t>Read more</w:t>
+      </w:r>
     </w:p>
     <w:p>
       <w:pPr>
@@ -844,21 +808,7 @@
         <w:rPr>
           <w:lang w:val="en-GB" w:eastAsia="en-DK"/>
         </w:rPr>
-        <w:t xml:space="preserve">Days </w:t>
-      </w:r>
-      <w:proofErr w:type="gramStart"/>
-      <w:r>
-        <w:rPr>
-          <w:lang w:val="en-GB" w:eastAsia="en-DK"/>
-        </w:rPr>
-        <w:t>Of</w:t>
-      </w:r>
-      <w:proofErr w:type="gramEnd"/>
-      <w:r>
-        <w:rPr>
-          <w:lang w:val="en-GB" w:eastAsia="en-DK"/>
-        </w:rPr>
-        <w:t xml:space="preserve"> Knowledge </w:t>
+        <w:t xml:space="preserve">Days Of Knowledge </w:t>
       </w:r>
       <w:r>
         <w:rPr>
@@ -956,21 +906,7 @@
         <w:rPr>
           <w:lang w:val="en-GB" w:eastAsia="en-DK"/>
         </w:rPr>
-        <w:t xml:space="preserve">Telemetry From Basics </w:t>
-      </w:r>
-      <w:proofErr w:type="gramStart"/>
-      <w:r>
-        <w:rPr>
-          <w:lang w:val="en-GB" w:eastAsia="en-DK"/>
-        </w:rPr>
-        <w:t>To</w:t>
-      </w:r>
-      <w:proofErr w:type="gramEnd"/>
-      <w:r>
-        <w:rPr>
-          <w:lang w:val="en-GB" w:eastAsia="en-DK"/>
-        </w:rPr>
-        <w:t xml:space="preserve"> Advanced Usage</w:t>
+        <w:t>Telemetry From Basics To Advanced Usage</w:t>
       </w:r>
       <w:r>
         <w:rPr>
@@ -1031,16 +967,8 @@
         <w:rPr>
           <w:lang w:val="en-GB" w:eastAsia="en-DK"/>
         </w:rPr>
-        <w:t xml:space="preserve">Read </w:t>
-      </w:r>
-      <w:proofErr w:type="gramStart"/>
-      <w:r>
-        <w:rPr>
-          <w:lang w:val="en-GB" w:eastAsia="en-DK"/>
-        </w:rPr>
-        <w:t>more</w:t>
-      </w:r>
-      <w:proofErr w:type="gramEnd"/>
+        <w:t>Read more</w:t>
+      </w:r>
     </w:p>
     <w:p>
       <w:pPr>
@@ -1132,21 +1060,7 @@
         <w:rPr>
           <w:lang w:val="en-GB" w:eastAsia="en-DK"/>
         </w:rPr>
-        <w:t xml:space="preserve">BC/NAV </w:t>
-      </w:r>
-      <w:proofErr w:type="spellStart"/>
-      <w:r>
-        <w:rPr>
-          <w:lang w:val="en-GB" w:eastAsia="en-DK"/>
-        </w:rPr>
-        <w:t>Techdays</w:t>
-      </w:r>
-      <w:proofErr w:type="spellEnd"/>
-      <w:r>
-        <w:rPr>
-          <w:lang w:val="en-GB" w:eastAsia="en-DK"/>
-        </w:rPr>
-        <w:t xml:space="preserve"> 2023 (</w:t>
+        <w:t>BC/NAV Techdays 2023 (</w:t>
       </w:r>
       <w:r>
         <w:rPr>
@@ -1513,21 +1427,7 @@
         <w:rPr>
           <w:lang w:val="en-GB" w:eastAsia="en-DK"/>
         </w:rPr>
-        <w:t xml:space="preserve">n 'Database deadlocks' page, add top/bottom </w:t>
-      </w:r>
-      <w:proofErr w:type="spellStart"/>
-      <w:r>
-        <w:rPr>
-          <w:lang w:val="en-GB" w:eastAsia="en-DK"/>
-        </w:rPr>
-        <w:t>stacktrace</w:t>
-      </w:r>
-      <w:proofErr w:type="spellEnd"/>
-      <w:r>
-        <w:rPr>
-          <w:lang w:val="en-GB" w:eastAsia="en-DK"/>
-        </w:rPr>
-        <w:t xml:space="preserve"> visuals</w:t>
+        <w:t>n 'Database deadlocks' page, add top/bottom stacktrace visuals</w:t>
       </w:r>
       <w:r>
         <w:rPr>
@@ -1763,25 +1663,7 @@
           <w:bCs/>
           <w:lang w:val="en-GB" w:eastAsia="en-DK"/>
         </w:rPr>
-        <w:t xml:space="preserve">New dimension coming in 21.6/22.1: </w:t>
-      </w:r>
-      <w:proofErr w:type="spellStart"/>
-      <w:r>
-        <w:rPr>
-          <w:b/>
-          <w:bCs/>
-          <w:lang w:val="en-GB" w:eastAsia="en-DK"/>
-        </w:rPr>
-        <w:t>exclusiveTime</w:t>
-      </w:r>
-      <w:proofErr w:type="spellEnd"/>
-      <w:r>
-        <w:rPr>
-          <w:b/>
-          <w:bCs/>
-          <w:lang w:val="en-GB" w:eastAsia="en-DK"/>
-        </w:rPr>
-        <w:t xml:space="preserve"> in long running AL methods signal (event RT0018).</w:t>
+        <w:t>New dimension coming in 21.6/22.1: exclusiveTime in long running AL methods signal (event RT0018).</w:t>
       </w:r>
     </w:p>
     <w:p>
@@ -1992,21 +1874,7 @@
         <w:rPr>
           <w:lang w:val="en-GB" w:eastAsia="en-DK"/>
         </w:rPr>
-        <w:t xml:space="preserve">to help troubleshoot 400 return code </w:t>
-      </w:r>
-      <w:proofErr w:type="gramStart"/>
-      <w:r>
-        <w:rPr>
-          <w:lang w:val="en-GB" w:eastAsia="en-DK"/>
-        </w:rPr>
-        <w:t>signal</w:t>
-      </w:r>
-      <w:proofErr w:type="gramEnd"/>
-      <w:r>
-        <w:rPr>
-          <w:lang w:val="en-GB" w:eastAsia="en-DK"/>
-        </w:rPr>
-        <w:t>.</w:t>
+        <w:t>to help troubleshoot 400 return code signal.</w:t>
       </w:r>
     </w:p>
     <w:p>
@@ -2033,9 +1901,14 @@
           <w:szCs w:val="21"/>
           <w:lang w:val="en-US"/>
         </w:rPr>
-        <w:t>Long running AL method telemetry (</w:t>
-      </w:r>
-      <w:proofErr w:type="spellStart"/>
+        <w:t xml:space="preserve">Long running AL method telemetry (eventId RT0018) </w:t>
+      </w:r>
+      <w:r>
+        <w:rPr>
+          <w:lang w:val="en-GB" w:eastAsia="en-DK"/>
+        </w:rPr>
+        <w:t xml:space="preserve">will include details on SQL operations </w:t>
+      </w:r>
       <w:r>
         <w:rPr>
           <w:rFonts w:ascii="Segoe UI" w:hAnsi="Segoe UI" w:cs="Segoe UI"/>
@@ -2044,9 +1917,17 @@
           <w:szCs w:val="21"/>
           <w:lang w:val="en-US"/>
         </w:rPr>
-        <w:t>eventId</w:t>
-      </w:r>
-      <w:proofErr w:type="spellEnd"/>
+        <w:t xml:space="preserve">in the custom dimensions </w:t>
+      </w:r>
+      <w:r>
+        <w:rPr>
+          <w:rFonts w:ascii="Segoe UI" w:hAnsi="Segoe UI" w:cs="Segoe UI"/>
+          <w:color w:val="24292F"/>
+          <w:sz w:val="21"/>
+          <w:szCs w:val="21"/>
+        </w:rPr>
+        <w:t>sqlRowsRead</w:t>
+      </w:r>
       <w:r>
         <w:rPr>
           <w:rFonts w:ascii="Segoe UI" w:hAnsi="Segoe UI" w:cs="Segoe UI"/>
@@ -2055,13 +1936,7 @@
           <w:szCs w:val="21"/>
           <w:lang w:val="en-US"/>
         </w:rPr>
-        <w:t xml:space="preserve"> RT0018) </w:t>
-      </w:r>
-      <w:r>
-        <w:rPr>
-          <w:lang w:val="en-GB" w:eastAsia="en-DK"/>
-        </w:rPr>
-        <w:t xml:space="preserve">will include details on SQL operations </w:t>
+        <w:t xml:space="preserve"> and </w:t>
       </w:r>
       <w:r>
         <w:rPr>
@@ -2069,42 +1944,9 @@
           <w:color w:val="24292F"/>
           <w:sz w:val="21"/>
           <w:szCs w:val="21"/>
-          <w:lang w:val="en-US"/>
-        </w:rPr>
-        <w:t xml:space="preserve">in the custom dimensions </w:t>
-      </w:r>
-      <w:proofErr w:type="spellStart"/>
-      <w:r>
-        <w:rPr>
-          <w:rFonts w:ascii="Segoe UI" w:hAnsi="Segoe UI" w:cs="Segoe UI"/>
-          <w:color w:val="24292F"/>
-          <w:sz w:val="21"/>
-          <w:szCs w:val="21"/>
-        </w:rPr>
-        <w:t>sqlRowsRead</w:t>
-      </w:r>
-      <w:proofErr w:type="spellEnd"/>
-      <w:r>
-        <w:rPr>
-          <w:rFonts w:ascii="Segoe UI" w:hAnsi="Segoe UI" w:cs="Segoe UI"/>
-          <w:color w:val="24292F"/>
-          <w:sz w:val="21"/>
-          <w:szCs w:val="21"/>
-          <w:lang w:val="en-US"/>
-        </w:rPr>
-        <w:t xml:space="preserve"> and </w:t>
-      </w:r>
-      <w:proofErr w:type="spellStart"/>
-      <w:r>
-        <w:rPr>
-          <w:rFonts w:ascii="Segoe UI" w:hAnsi="Segoe UI" w:cs="Segoe UI"/>
-          <w:color w:val="24292F"/>
-          <w:sz w:val="21"/>
-          <w:szCs w:val="21"/>
         </w:rPr>
         <w:t>sqlStatements</w:t>
       </w:r>
-      <w:proofErr w:type="spellEnd"/>
       <w:r>
         <w:rPr>
           <w:rFonts w:ascii="Segoe UI" w:hAnsi="Segoe UI" w:cs="Segoe UI"/>
@@ -2150,7 +1992,6 @@
         </w:rPr>
         <w:t>Outgoing web service telemetry (</w:t>
       </w:r>
-      <w:proofErr w:type="spellStart"/>
       <w:r>
         <w:rPr>
           <w:rFonts w:ascii="Segoe UI" w:hAnsi="Segoe UI" w:cs="Segoe UI"/>
@@ -2159,9 +2000,32 @@
           <w:szCs w:val="21"/>
           <w:lang w:val="en-US"/>
         </w:rPr>
-        <w:t>eventId</w:t>
-      </w:r>
-      <w:proofErr w:type="spellEnd"/>
+        <w:t xml:space="preserve">eventId </w:t>
+      </w:r>
+      <w:r>
+        <w:rPr>
+          <w:rFonts w:ascii="Segoe UI" w:hAnsi="Segoe UI" w:cs="Segoe UI"/>
+          <w:color w:val="24292F"/>
+          <w:sz w:val="21"/>
+          <w:szCs w:val="21"/>
+        </w:rPr>
+        <w:t xml:space="preserve">RT0019) </w:t>
+      </w:r>
+      <w:r>
+        <w:rPr>
+          <w:lang w:val="en-GB" w:eastAsia="en-DK"/>
+        </w:rPr>
+        <w:t xml:space="preserve">will include details on </w:t>
+      </w:r>
+      <w:r>
+        <w:rPr>
+          <w:rFonts w:ascii="Segoe UI" w:hAnsi="Segoe UI" w:cs="Segoe UI"/>
+          <w:color w:val="24292F"/>
+          <w:sz w:val="21"/>
+          <w:szCs w:val="21"/>
+        </w:rPr>
+        <w:t>client</w:t>
+      </w:r>
       <w:r>
         <w:rPr>
           <w:rFonts w:ascii="Segoe UI" w:hAnsi="Segoe UI" w:cs="Segoe UI"/>
@@ -2170,7 +2034,7 @@
           <w:szCs w:val="21"/>
           <w:lang w:val="en-US"/>
         </w:rPr>
-        <w:t xml:space="preserve"> </w:t>
+        <w:t xml:space="preserve"> t</w:t>
       </w:r>
       <w:r>
         <w:rPr>
@@ -2179,22 +2043,13 @@
           <w:sz w:val="21"/>
           <w:szCs w:val="21"/>
         </w:rPr>
-        <w:t xml:space="preserve">RT0019) </w:t>
-      </w:r>
-      <w:r>
-        <w:rPr>
-          <w:lang w:val="en-GB" w:eastAsia="en-DK"/>
-        </w:rPr>
-        <w:t xml:space="preserve">will include details on </w:t>
-      </w:r>
-      <w:r>
-        <w:rPr>
-          <w:rFonts w:ascii="Segoe UI" w:hAnsi="Segoe UI" w:cs="Segoe UI"/>
-          <w:color w:val="24292F"/>
-          <w:sz w:val="21"/>
-          <w:szCs w:val="21"/>
-        </w:rPr>
-        <w:t>client</w:t>
+        <w:t>ype and AL stack trace</w:t>
+      </w:r>
+      <w:r>
+        <w:rPr>
+          <w:lang w:val="en-GB" w:eastAsia="en-DK"/>
+        </w:rPr>
+        <w:t xml:space="preserve"> </w:t>
       </w:r>
       <w:r>
         <w:rPr>
@@ -2204,9 +2059,8 @@
           <w:szCs w:val="21"/>
           <w:lang w:val="en-US"/>
         </w:rPr>
-        <w:t xml:space="preserve"> t</w:t>
-      </w:r>
-      <w:proofErr w:type="spellStart"/>
+        <w:t xml:space="preserve">in the custom dimensions </w:t>
+      </w:r>
       <w:r>
         <w:rPr>
           <w:rFonts w:ascii="Segoe UI" w:hAnsi="Segoe UI" w:cs="Segoe UI"/>
@@ -2214,23 +2068,7 @@
           <w:sz w:val="21"/>
           <w:szCs w:val="21"/>
         </w:rPr>
-        <w:t>ype</w:t>
-      </w:r>
-      <w:proofErr w:type="spellEnd"/>
-      <w:r>
-        <w:rPr>
-          <w:rFonts w:ascii="Segoe UI" w:hAnsi="Segoe UI" w:cs="Segoe UI"/>
-          <w:color w:val="24292F"/>
-          <w:sz w:val="21"/>
-          <w:szCs w:val="21"/>
-        </w:rPr>
-        <w:t xml:space="preserve"> and AL stack trace</w:t>
-      </w:r>
-      <w:r>
-        <w:rPr>
-          <w:lang w:val="en-GB" w:eastAsia="en-DK"/>
-        </w:rPr>
-        <w:t xml:space="preserve"> </w:t>
+        <w:t>clientType</w:t>
       </w:r>
       <w:r>
         <w:rPr>
@@ -2240,9 +2078,8 @@
           <w:szCs w:val="21"/>
           <w:lang w:val="en-US"/>
         </w:rPr>
-        <w:t xml:space="preserve">in the custom dimensions </w:t>
-      </w:r>
-      <w:proofErr w:type="spellStart"/>
+        <w:t xml:space="preserve"> and </w:t>
+      </w:r>
       <w:r>
         <w:rPr>
           <w:rFonts w:ascii="Segoe UI" w:hAnsi="Segoe UI" w:cs="Segoe UI"/>
@@ -2250,31 +2087,9 @@
           <w:sz w:val="21"/>
           <w:szCs w:val="21"/>
         </w:rPr>
-        <w:t>clientType</w:t>
-      </w:r>
-      <w:proofErr w:type="spellEnd"/>
-      <w:r>
-        <w:rPr>
-          <w:rFonts w:ascii="Segoe UI" w:hAnsi="Segoe UI" w:cs="Segoe UI"/>
-          <w:color w:val="24292F"/>
-          <w:sz w:val="21"/>
-          <w:szCs w:val="21"/>
-          <w:lang w:val="en-US"/>
-        </w:rPr>
-        <w:t xml:space="preserve"> and </w:t>
-      </w:r>
-      <w:proofErr w:type="spellStart"/>
-      <w:r>
-        <w:rPr>
-          <w:rFonts w:ascii="Segoe UI" w:hAnsi="Segoe UI" w:cs="Segoe UI"/>
-          <w:color w:val="24292F"/>
-          <w:sz w:val="21"/>
-          <w:szCs w:val="21"/>
-        </w:rPr>
         <w:t>alStackTrace</w:t>
       </w:r>
       <w:bookmarkEnd w:id="1"/>
-      <w:proofErr w:type="spellEnd"/>
       <w:r>
         <w:rPr>
           <w:rFonts w:ascii="Segoe UI" w:hAnsi="Segoe UI" w:cs="Segoe UI"/>
@@ -2294,61 +2109,11 @@
         <w:t xml:space="preserve">KQL samples might already have been updated, see </w:t>
       </w:r>
       <w:hyperlink r:id="rId17" w:history="1">
-        <w:proofErr w:type="spellStart"/>
         <w:r>
           <w:rPr>
             <w:rStyle w:val="Hyperlink"/>
           </w:rPr>
-          <w:t>BCTech</w:t>
-        </w:r>
-        <w:proofErr w:type="spellEnd"/>
-        <w:r>
-          <w:rPr>
-            <w:rStyle w:val="Hyperlink"/>
-          </w:rPr>
-          <w:t>/samples/AppInsights/KQL/Queries/</w:t>
-        </w:r>
-        <w:proofErr w:type="spellStart"/>
-        <w:r>
-          <w:rPr>
-            <w:rStyle w:val="Hyperlink"/>
-          </w:rPr>
-          <w:t>ExampleQueriesForEachArea</w:t>
-        </w:r>
-        <w:proofErr w:type="spellEnd"/>
-        <w:r>
-          <w:rPr>
-            <w:rStyle w:val="Hyperlink"/>
-          </w:rPr>
-          <w:t xml:space="preserve"> at master · </w:t>
-        </w:r>
-        <w:proofErr w:type="spellStart"/>
-        <w:r>
-          <w:rPr>
-            <w:rStyle w:val="Hyperlink"/>
-          </w:rPr>
-          <w:t>microsoft</w:t>
-        </w:r>
-        <w:proofErr w:type="spellEnd"/>
-        <w:r>
-          <w:rPr>
-            <w:rStyle w:val="Hyperlink"/>
-          </w:rPr>
-          <w:t>/</w:t>
-        </w:r>
-        <w:proofErr w:type="spellStart"/>
-        <w:r>
-          <w:rPr>
-            <w:rStyle w:val="Hyperlink"/>
-          </w:rPr>
-          <w:t>BCTech</w:t>
-        </w:r>
-        <w:proofErr w:type="spellEnd"/>
-        <w:r>
-          <w:rPr>
-            <w:rStyle w:val="Hyperlink"/>
-          </w:rPr>
-          <w:t xml:space="preserve"> (github.com)</w:t>
+          <w:t>BCTech/samples/AppInsights/KQL/Queries/ExampleQueriesForEachArea at master · microsoft/BCTech (github.com)</w:t>
         </w:r>
       </w:hyperlink>
     </w:p>
@@ -2714,44 +2479,20 @@
           <w:bCs/>
           <w:lang w:val="en-GB" w:eastAsia="en-DK"/>
         </w:rPr>
-        <w:t xml:space="preserve">Install, share, and update the </w:t>
-      </w:r>
-      <w:proofErr w:type="gramStart"/>
-      <w:r>
-        <w:rPr>
-          <w:b/>
-          <w:bCs/>
-          <w:lang w:val="en-GB" w:eastAsia="en-DK"/>
-        </w:rPr>
-        <w:t>apps</w:t>
-      </w:r>
-      <w:proofErr w:type="gramEnd"/>
-    </w:p>
-    <w:p>
-      <w:pPr>
-        <w:rPr>
-          <w:lang w:val="en-GB" w:eastAsia="en-DK"/>
-        </w:rPr>
-      </w:pPr>
-      <w:r>
-        <w:rPr>
-          <w:lang w:val="en-GB" w:eastAsia="en-DK"/>
-        </w:rPr>
-        <w:t xml:space="preserve">Confused about how to update the Power BI apps </w:t>
-      </w:r>
-      <w:proofErr w:type="gramStart"/>
-      <w:r>
-        <w:rPr>
-          <w:lang w:val="en-GB" w:eastAsia="en-DK"/>
-        </w:rPr>
-        <w:t>and also</w:t>
-      </w:r>
-      <w:proofErr w:type="gramEnd"/>
-      <w:r>
-        <w:rPr>
-          <w:lang w:val="en-GB" w:eastAsia="en-DK"/>
-        </w:rPr>
-        <w:t xml:space="preserve"> how the semantics of overwrite behaviour is? </w:t>
+        <w:t>Install, share, and update the apps</w:t>
+      </w:r>
+    </w:p>
+    <w:p>
+      <w:pPr>
+        <w:rPr>
+          <w:lang w:val="en-GB" w:eastAsia="en-DK"/>
+        </w:rPr>
+      </w:pPr>
+      <w:r>
+        <w:rPr>
+          <w:lang w:val="en-GB" w:eastAsia="en-DK"/>
+        </w:rPr>
+        <w:t xml:space="preserve">Confused about how to update the Power BI apps and also how the semantics of overwrite behaviour is? </w:t>
       </w:r>
     </w:p>
     <w:p>
@@ -2810,44 +2551,20 @@
           <w:bCs/>
           <w:lang w:val="en-GB" w:eastAsia="en-DK"/>
         </w:rPr>
-        <w:t xml:space="preserve">KQL samples added to </w:t>
-      </w:r>
-      <w:proofErr w:type="gramStart"/>
-      <w:r>
-        <w:rPr>
-          <w:b/>
-          <w:bCs/>
-          <w:lang w:val="en-GB" w:eastAsia="en-DK"/>
-        </w:rPr>
-        <w:t>docs</w:t>
-      </w:r>
-      <w:proofErr w:type="gramEnd"/>
-    </w:p>
-    <w:p>
-      <w:pPr>
-        <w:rPr>
-          <w:lang w:val="en-GB" w:eastAsia="en-DK"/>
-        </w:rPr>
-      </w:pPr>
-      <w:r>
-        <w:rPr>
-          <w:lang w:val="en-GB" w:eastAsia="en-DK"/>
-        </w:rPr>
-        <w:t xml:space="preserve">We added KQL samples to the </w:t>
-      </w:r>
-      <w:proofErr w:type="gramStart"/>
-      <w:r>
-        <w:rPr>
-          <w:lang w:val="en-GB" w:eastAsia="en-DK"/>
-        </w:rPr>
-        <w:t>docs</w:t>
-      </w:r>
-      <w:proofErr w:type="gramEnd"/>
-      <w:r>
-        <w:rPr>
-          <w:lang w:val="en-GB" w:eastAsia="en-DK"/>
-        </w:rPr>
-        <w:t xml:space="preserve"> pages on Job Queue telemetry </w:t>
+        <w:t>KQL samples added to docs</w:t>
+      </w:r>
+    </w:p>
+    <w:p>
+      <w:pPr>
+        <w:rPr>
+          <w:lang w:val="en-GB" w:eastAsia="en-DK"/>
+        </w:rPr>
+      </w:pPr>
+      <w:r>
+        <w:rPr>
+          <w:lang w:val="en-GB" w:eastAsia="en-DK"/>
+        </w:rPr>
+        <w:t xml:space="preserve">We added KQL samples to the docs pages on Job Queue telemetry </w:t>
       </w:r>
     </w:p>
     <w:p>
@@ -2924,21 +2641,7 @@
         <w:rPr>
           <w:lang w:val="en-GB" w:eastAsia="en-DK"/>
         </w:rPr>
-        <w:t xml:space="preserve">This is the beginning of moving more content from </w:t>
-      </w:r>
-      <w:proofErr w:type="spellStart"/>
-      <w:r>
-        <w:rPr>
-          <w:lang w:val="en-GB" w:eastAsia="en-DK"/>
-        </w:rPr>
-        <w:t>BCTech</w:t>
-      </w:r>
-      <w:proofErr w:type="spellEnd"/>
-      <w:r>
-        <w:rPr>
-          <w:lang w:val="en-GB" w:eastAsia="en-DK"/>
-        </w:rPr>
-        <w:t xml:space="preserve"> into docs. Stay tuned for more of this coming to docs.</w:t>
+        <w:t>This is the beginning of moving more content from BCTech into docs. Stay tuned for more of this coming to docs.</w:t>
       </w:r>
     </w:p>
     <w:p>
@@ -2991,107 +2694,61 @@
         </w:rPr>
         <w:t xml:space="preserve">The time spent to run a report consists of two parts: generating the dataset and rendering the report. In report telemetry, you get two durations: </w:t>
       </w:r>
-      <w:proofErr w:type="spellStart"/>
       <w:r>
         <w:rPr>
           <w:lang w:val="en-US"/>
         </w:rPr>
         <w:t>serverExecutionTime</w:t>
       </w:r>
-      <w:proofErr w:type="spellEnd"/>
       <w:r>
         <w:rPr>
           <w:lang w:val="en-US"/>
         </w:rPr>
-        <w:t xml:space="preserve"> and </w:t>
-      </w:r>
-      <w:proofErr w:type="spellStart"/>
-      <w:r>
+        <w:t xml:space="preserve"> and totalTime. The former is roughly the time it takes for the NST to generate the dataset. In case you want to troubleshoot report performance, you can calculate the rendering time like this in KQL:</w:t>
+      </w:r>
+    </w:p>
+    <w:p>
+      <w:pPr>
         <w:rPr>
           <w:lang w:val="en-US"/>
         </w:rPr>
-        <w:t>totalTime</w:t>
-      </w:r>
-      <w:proofErr w:type="spellEnd"/>
+      </w:pPr>
       <w:r>
         <w:rPr>
           <w:lang w:val="en-US"/>
         </w:rPr>
-        <w:t>. The former is roughly the time it takes for the NST to generate the dataset. In case you want to troubleshoot report performance, you can calculate the rendering time like this in KQL:</w:t>
-      </w:r>
-    </w:p>
-    <w:p>
-      <w:pPr>
+        <w:t>r</w:t>
+      </w:r>
+      <w:r>
         <w:rPr>
           <w:lang w:val="en-US"/>
         </w:rPr>
-      </w:pPr>
-      <w:proofErr w:type="spellStart"/>
+        <w:t>ender</w:t>
+      </w:r>
       <w:r>
         <w:rPr>
           <w:lang w:val="en-US"/>
         </w:rPr>
-        <w:t>r</w:t>
+        <w:t>ingT</w:t>
       </w:r>
       <w:r>
         <w:rPr>
           <w:lang w:val="en-US"/>
         </w:rPr>
-        <w:t>ender</w:t>
+        <w:t>ime</w:t>
       </w:r>
       <w:r>
         <w:rPr>
           <w:lang w:val="en-US"/>
         </w:rPr>
-        <w:t>ingT</w:t>
+        <w:t xml:space="preserve">inMS </w:t>
       </w:r>
       <w:r>
         <w:rPr>
           <w:lang w:val="en-US"/>
         </w:rPr>
-        <w:t>ime</w:t>
-      </w:r>
-      <w:r>
-        <w:rPr>
-          <w:lang w:val="en-US"/>
-        </w:rPr>
-        <w:t>inMS</w:t>
-      </w:r>
-      <w:proofErr w:type="spellEnd"/>
-      <w:r>
-        <w:rPr>
-          <w:lang w:val="en-US"/>
-        </w:rPr>
-        <w:t xml:space="preserve"> </w:t>
-      </w:r>
-      <w:r>
-        <w:rPr>
-          <w:lang w:val="en-US"/>
-        </w:rPr>
-        <w:t xml:space="preserve">= </w:t>
-      </w:r>
-      <w:proofErr w:type="spellStart"/>
-      <w:r>
-        <w:rPr>
-          <w:lang w:val="en-US"/>
-        </w:rPr>
-        <w:t>totalTimeInMS</w:t>
-      </w:r>
-      <w:proofErr w:type="spellEnd"/>
-      <w:r>
-        <w:rPr>
-          <w:lang w:val="en-US"/>
-        </w:rPr>
-        <w:t xml:space="preserve"> - </w:t>
-      </w:r>
-      <w:proofErr w:type="spellStart"/>
-      <w:r>
-        <w:rPr>
-          <w:lang w:val="en-US"/>
-        </w:rPr>
-        <w:t>serverExecutionTimeInMS</w:t>
-      </w:r>
-      <w:proofErr w:type="spellEnd"/>
+        <w:t>= totalTimeInMS - serverExecutionTimeInMS</w:t>
+      </w:r>
     </w:p>
     <w:p>
       <w:pPr>
@@ -3228,32 +2885,18 @@
         <w:rPr>
           <w:lang w:val="en-GB" w:eastAsia="en-DK"/>
         </w:rPr>
-        <w:t xml:space="preserve">Did you know that the </w:t>
-      </w:r>
-      <w:proofErr w:type="spellStart"/>
-      <w:r>
-        <w:rPr>
-          <w:lang w:val="en-GB" w:eastAsia="en-DK"/>
-        </w:rPr>
-        <w:t>BCTech</w:t>
-      </w:r>
-      <w:proofErr w:type="spellEnd"/>
-      <w:r>
-        <w:rPr>
-          <w:lang w:val="en-GB" w:eastAsia="en-DK"/>
-        </w:rPr>
-        <w:t xml:space="preserve"> repo has pages with links to blog posts and videos on telemetry?</w:t>
-      </w:r>
-    </w:p>
-    <w:p>
-      <w:pPr>
-        <w:rPr>
-          <w:lang w:val="en-GB" w:eastAsia="en-DK"/>
-        </w:rPr>
-      </w:pPr>
-      <w:r>
-        <w:rPr>
-          <w:lang w:val="en-GB" w:eastAsia="en-DK"/>
+        <w:t>Did you know that the BCTech repo has pages with links to blog posts and videos on telemetry?</w:t>
+      </w:r>
+    </w:p>
+    <w:p>
+      <w:pPr>
+        <w:rPr>
+          <w:lang w:val="da-DK" w:eastAsia="en-DK"/>
+        </w:rPr>
+      </w:pPr>
+      <w:r>
+        <w:rPr>
+          <w:lang w:val="da-DK" w:eastAsia="en-DK"/>
         </w:rPr>
         <w:t xml:space="preserve">Blogs: </w:t>
       </w:r>
@@ -3261,14 +2904,14 @@
         <w:r>
           <w:rPr>
             <w:rStyle w:val="Hyperlink"/>
-            <w:lang w:val="en-GB" w:eastAsia="en-DK"/>
+            <w:lang w:val="da-DK" w:eastAsia="en-DK"/>
           </w:rPr>
           <w:t>https://github.com/microsoft/BCTech/blob/master/samples/AppInsights/BLOGS.md</w:t>
         </w:r>
       </w:hyperlink>
       <w:r>
         <w:rPr>
-          <w:lang w:val="en-GB" w:eastAsia="en-DK"/>
+          <w:lang w:val="da-DK" w:eastAsia="en-DK"/>
         </w:rPr>
         <w:t xml:space="preserve"> </w:t>
       </w:r>
@@ -3276,12 +2919,12 @@
     <w:p>
       <w:pPr>
         <w:rPr>
-          <w:lang w:val="en-GB" w:eastAsia="en-DK"/>
-        </w:rPr>
-      </w:pPr>
-      <w:r>
-        <w:rPr>
-          <w:lang w:val="en-GB" w:eastAsia="en-DK"/>
+          <w:lang w:val="da-DK" w:eastAsia="en-DK"/>
+        </w:rPr>
+      </w:pPr>
+      <w:r>
+        <w:rPr>
+          <w:lang w:val="da-DK" w:eastAsia="en-DK"/>
         </w:rPr>
         <w:t xml:space="preserve">Videos: </w:t>
       </w:r>
@@ -3289,14 +2932,14 @@
         <w:r>
           <w:rPr>
             <w:rStyle w:val="Hyperlink"/>
-            <w:lang w:val="en-GB" w:eastAsia="en-DK"/>
+            <w:lang w:val="da-DK" w:eastAsia="en-DK"/>
           </w:rPr>
           <w:t>https://github.com/microsoft/BCTech/blob/master/samples/AppInsights/VIDEOS.md</w:t>
         </w:r>
       </w:hyperlink>
       <w:r>
         <w:rPr>
-          <w:lang w:val="en-GB" w:eastAsia="en-DK"/>
+          <w:lang w:val="da-DK" w:eastAsia="en-DK"/>
         </w:rPr>
         <w:t xml:space="preserve"> </w:t>
       </w:r>
@@ -3304,7 +2947,7 @@
     <w:p>
       <w:pPr>
         <w:rPr>
-          <w:lang w:val="en-GB" w:eastAsia="en-DK"/>
+          <w:lang w:val="da-DK" w:eastAsia="en-DK"/>
         </w:rPr>
       </w:pPr>
     </w:p>
@@ -3424,21 +3067,7 @@
         <w:rPr>
           <w:lang w:val="en-GB"/>
         </w:rPr>
-        <w:t xml:space="preserve">PPS. It is not too late to rate the Power BI apps on </w:t>
-      </w:r>
-      <w:proofErr w:type="spellStart"/>
-      <w:r>
-        <w:rPr>
-          <w:lang w:val="en-GB"/>
-        </w:rPr>
-        <w:t>Appsource</w:t>
-      </w:r>
-      <w:proofErr w:type="spellEnd"/>
-      <w:r>
-        <w:rPr>
-          <w:lang w:val="en-GB"/>
-        </w:rPr>
-        <w:t xml:space="preserve"> </w:t>
+        <w:t xml:space="preserve">PPS. It is not too late to rate the Power BI apps on Appsource </w:t>
       </w:r>
       <w:r>
         <w:rPr>
@@ -3505,21 +3134,7 @@
         <w:rPr>
           <w:lang w:val="en-GB"/>
         </w:rPr>
-        <w:t>(</w:t>
-      </w:r>
-      <w:proofErr w:type="gramStart"/>
-      <w:r>
-        <w:rPr>
-          <w:lang w:val="en-GB"/>
-        </w:rPr>
-        <w:t>for</w:t>
-      </w:r>
-      <w:proofErr w:type="gramEnd"/>
-      <w:r>
-        <w:rPr>
-          <w:lang w:val="en-GB"/>
-        </w:rPr>
-        <w:t xml:space="preserve"> environment telemetry)</w:t>
+        <w:t>(for environment telemetry)</w:t>
       </w:r>
     </w:p>
     <w:p>
@@ -3568,21 +3183,7 @@
         <w:rPr>
           <w:lang w:val="en-GB"/>
         </w:rPr>
-        <w:t>(</w:t>
-      </w:r>
-      <w:proofErr w:type="gramStart"/>
-      <w:r>
-        <w:rPr>
-          <w:lang w:val="en-GB"/>
-        </w:rPr>
-        <w:t>for</w:t>
-      </w:r>
-      <w:proofErr w:type="gramEnd"/>
-      <w:r>
-        <w:rPr>
-          <w:lang w:val="en-GB"/>
-        </w:rPr>
-        <w:t xml:space="preserve"> app telemetry)</w:t>
+        <w:t>(for app telemetry)</w:t>
       </w:r>
     </w:p>
     <w:sectPr>
@@ -3596,7 +3197,7 @@
 </file>
 
 <file path=word/numbering.xml><?xml version="1.0" encoding="utf-8"?>
-<w:numbering xmlns:wpc="http://schemas.microsoft.com/office/word/2010/wordprocessingCanvas" xmlns:cx="http://schemas.microsoft.com/office/drawing/2014/chartex" xmlns:cx1="http://schemas.microsoft.com/office/drawing/2015/9/8/chartex" xmlns:cx2="http://schemas.microsoft.com/office/drawing/2015/10/21/chartex" xmlns:cx3="http://schemas.microsoft.com/office/drawing/2016/5/9/chartex" xmlns:cx4="http://schemas.microsoft.com/office/drawing/2016/5/10/chartex" xmlns:cx5="http://schemas.microsoft.com/office/drawing/2016/5/11/chartex" xmlns:cx6="http://schemas.microsoft.com/office/drawing/2016/5/12/chartex" xmlns:cx7="http://schemas.microsoft.com/office/drawing/2016/5/13/chartex" xmlns:cx8="http://schemas.microsoft.com/office/drawing/2016/5/14/chartex" xmlns:mc="http://schemas.openxmlformats.org/markup-compatibility/2006" xmlns:aink="http://schemas.microsoft.com/office/drawing/2016/ink" xmlns:am3d="http://schemas.microsoft.com/office/drawing/2017/model3d" xmlns:o="urn:schemas-microsoft-com:office:office" xmlns:oel="http://schemas.microsoft.com/office/2019/extlst" xmlns:r="http://schemas.openxmlformats.org/officeDocument/2006/relationships" xmlns:m="http://schemas.openxmlformats.org/officeDocument/2006/math" xmlns:v="urn:schemas-microsoft-com:vml" xmlns:wp14="http://schemas.microsoft.com/office/word/2010/wordprocessingDrawing" xmlns:wp="http://schemas.openxmlformats.org/drawingml/2006/wordprocessingDrawing" xmlns:w10="urn:schemas-microsoft-com:office:word" xmlns:w="http://schemas.openxmlformats.org/wordprocessingml/2006/main" xmlns:w14="http://schemas.microsoft.com/office/word/2010/wordml" xmlns:w15="http://schemas.microsoft.com/office/word/2012/wordml" xmlns:w16cex="http://schemas.microsoft.com/office/word/2018/wordml/cex" xmlns:w16cid="http://schemas.microsoft.com/office/word/2016/wordml/cid" xmlns:w16="http://schemas.microsoft.com/office/word/2018/wordml" xmlns:w16du="http://schemas.microsoft.com/office/word/2023/wordml/word16du" xmlns:w16sdtdh="http://schemas.microsoft.com/office/word/2020/wordml/sdtdatahash" xmlns:w16se="http://schemas.microsoft.com/office/word/2015/wordml/symex" xmlns:wpg="http://schemas.microsoft.com/office/word/2010/wordprocessingGroup" xmlns:wpi="http://schemas.microsoft.com/office/word/2010/wordprocessingInk" xmlns:wne="http://schemas.microsoft.com/office/word/2006/wordml" xmlns:wps="http://schemas.microsoft.com/office/word/2010/wordprocessingShape" mc:Ignorable="w14 w15 w16se w16cid w16 w16cex w16sdtdh wp14">
+<w:numbering xmlns:wpc="http://schemas.microsoft.com/office/word/2010/wordprocessingCanvas" xmlns:cx="http://schemas.microsoft.com/office/drawing/2014/chartex" xmlns:cx1="http://schemas.microsoft.com/office/drawing/2015/9/8/chartex" xmlns:cx2="http://schemas.microsoft.com/office/drawing/2015/10/21/chartex" xmlns:cx3="http://schemas.microsoft.com/office/drawing/2016/5/9/chartex" xmlns:cx4="http://schemas.microsoft.com/office/drawing/2016/5/10/chartex" xmlns:cx5="http://schemas.microsoft.com/office/drawing/2016/5/11/chartex" xmlns:cx6="http://schemas.microsoft.com/office/drawing/2016/5/12/chartex" xmlns:cx7="http://schemas.microsoft.com/office/drawing/2016/5/13/chartex" xmlns:cx8="http://schemas.microsoft.com/office/drawing/2016/5/14/chartex" xmlns:mc="http://schemas.openxmlformats.org/markup-compatibility/2006" xmlns:aink="http://schemas.microsoft.com/office/drawing/2016/ink" xmlns:am3d="http://schemas.microsoft.com/office/drawing/2017/model3d" xmlns:o="urn:schemas-microsoft-com:office:office" xmlns:oel="http://schemas.microsoft.com/office/2019/extlst" xmlns:r="http://schemas.openxmlformats.org/officeDocument/2006/relationships" xmlns:m="http://schemas.openxmlformats.org/officeDocument/2006/math" xmlns:v="urn:schemas-microsoft-com:vml" xmlns:wp14="http://schemas.microsoft.com/office/word/2010/wordprocessingDrawing" xmlns:wp="http://schemas.openxmlformats.org/drawingml/2006/wordprocessingDrawing" xmlns:w10="urn:schemas-microsoft-com:office:word" xmlns:w="http://schemas.openxmlformats.org/wordprocessingml/2006/main" xmlns:w14="http://schemas.microsoft.com/office/word/2010/wordml" xmlns:w15="http://schemas.microsoft.com/office/word/2012/wordml" xmlns:w16cex="http://schemas.microsoft.com/office/word/2018/wordml/cex" xmlns:w16cid="http://schemas.microsoft.com/office/word/2016/wordml/cid" xmlns:w16="http://schemas.microsoft.com/office/word/2018/wordml" xmlns:w16sdtdh="http://schemas.microsoft.com/office/word/2020/wordml/sdtdatahash" xmlns:w16se="http://schemas.microsoft.com/office/word/2015/wordml/symex" xmlns:wpg="http://schemas.microsoft.com/office/word/2010/wordprocessingGroup" xmlns:wpi="http://schemas.microsoft.com/office/word/2010/wordprocessingInk" xmlns:wne="http://schemas.microsoft.com/office/word/2006/wordml" xmlns:wps="http://schemas.microsoft.com/office/word/2010/wordprocessingShape" mc:Ignorable="w14 w15 w16se w16cid w16 w16cex w16sdtdh wp14">
   <w:abstractNum w:abstractNumId="0" w15:restartNumberingAfterBreak="0">
     <w:nsid w:val="01332D84"/>
     <w:multiLevelType w:val="hybridMultilevel"/>

</xml_diff>